<commit_message>
progress on report draft: evaluation of results & findings left + conclusion.
</commit_message>
<xml_diff>
--- a/CW2/Submission/research_report_final.docx
+++ b/CW2/Submission/research_report_final.docx
@@ -103,7 +103,7 @@
           <w:sz w:val="18"/>
           <w:szCs w:val="18"/>
         </w:rPr>
-        <w:t>M.</w:t>
+        <w:t xml:space="preserve">T. Salah, </w:t>
       </w:r>
       <w:r>
         <w:rPr>
@@ -111,7 +111,7 @@
           <w:sz w:val="18"/>
           <w:szCs w:val="18"/>
         </w:rPr>
-        <w:t xml:space="preserve"> </w:t>
+        <w:t>T.</w:t>
       </w:r>
       <w:r>
         <w:rPr>
@@ -119,7 +119,7 @@
           <w:sz w:val="18"/>
           <w:szCs w:val="18"/>
         </w:rPr>
-        <w:t>Serry</w:t>
+        <w:t xml:space="preserve"> </w:t>
       </w:r>
       <w:r>
         <w:rPr>
@@ -127,7 +127,7 @@
           <w:sz w:val="18"/>
           <w:szCs w:val="18"/>
         </w:rPr>
-        <w:t xml:space="preserve">, </w:t>
+        <w:t xml:space="preserve">Itani and </w:t>
       </w:r>
       <w:r>
         <w:rPr>
@@ -135,113 +135,99 @@
           <w:sz w:val="18"/>
           <w:szCs w:val="18"/>
         </w:rPr>
-        <w:t>T.</w:t>
-      </w:r>
-      <w:r>
-        <w:rPr>
+        <w:t>M. Serry</w:t>
+      </w:r>
+      <w:r>
+        <w:rPr>
+          <w:rStyle w:val="MemberType"/>
+          <w:rFonts w:ascii="Helvetica" w:hAnsi="Helvetica"/>
           <w:color w:val="000000"/>
           <w:sz w:val="18"/>
           <w:szCs w:val="18"/>
         </w:rPr>
-        <w:t xml:space="preserve"> </w:t>
-      </w:r>
-      <w:r>
-        <w:rPr>
+        <w:t xml:space="preserve">, </w:t>
+      </w:r>
+      <w:r>
+        <w:rPr>
+          <w:rStyle w:val="MemberType"/>
+          <w:rFonts w:ascii="Helvetica" w:hAnsi="Helvetica"/>
           <w:color w:val="000000"/>
           <w:sz w:val="18"/>
           <w:szCs w:val="18"/>
         </w:rPr>
-        <w:t>Itani and T.</w:t>
-      </w:r>
-      <w:r>
-        <w:rPr>
+        <w:t>Heriot – Wat</w:t>
+      </w:r>
+      <w:r>
+        <w:rPr>
+          <w:rStyle w:val="MemberType"/>
+          <w:rFonts w:ascii="Helvetica" w:hAnsi="Helvetica"/>
           <w:color w:val="000000"/>
           <w:sz w:val="18"/>
           <w:szCs w:val="18"/>
         </w:rPr>
-        <w:t xml:space="preserve"> </w:t>
-      </w:r>
-      <w:r>
-        <w:rPr>
+        <w:t>t</w:t>
+      </w:r>
+      <w:r>
+        <w:rPr>
+          <w:rStyle w:val="MemberType"/>
+          <w:rFonts w:ascii="Helvetica" w:hAnsi="Helvetica"/>
           <w:color w:val="000000"/>
           <w:sz w:val="18"/>
           <w:szCs w:val="18"/>
         </w:rPr>
-        <w:t>Salah</w:t>
-      </w:r>
-      <w:r>
+        <w:t xml:space="preserve"> University</w:t>
+      </w:r>
+    </w:p>
+    <w:p>
+      <w:pPr>
+        <w:pStyle w:val="ABSTRACT"/>
+        <w:jc w:val="both"/>
         <w:rPr>
           <w:color w:val="000000"/>
           <w:sz w:val="18"/>
           <w:szCs w:val="18"/>
         </w:rPr>
-        <w:t xml:space="preserve">, </w:t>
-      </w:r>
-      <w:r>
-        <w:rPr>
-          <w:rStyle w:val="MemberType"/>
-          <w:rFonts w:ascii="Helvetica" w:hAnsi="Helvetica"/>
+      </w:pPr>
+      <w:r>
+        <w:rPr>
+          <w:b/>
           <w:color w:val="000000"/>
           <w:sz w:val="18"/>
           <w:szCs w:val="18"/>
         </w:rPr>
-        <w:t>Heriot – Wat</w:t>
-      </w:r>
-      <w:r>
-        <w:rPr>
-          <w:rStyle w:val="MemberType"/>
-          <w:rFonts w:ascii="Helvetica" w:hAnsi="Helvetica"/>
+        <w:t>Abstract</w:t>
+      </w:r>
+      <w:r>
+        <w:rPr>
           <w:color w:val="000000"/>
           <w:sz w:val="18"/>
           <w:szCs w:val="18"/>
         </w:rPr>
-        <w:t>t</w:t>
-      </w:r>
-      <w:r>
-        <w:rPr>
-          <w:rStyle w:val="MemberType"/>
-          <w:rFonts w:ascii="Helvetica" w:hAnsi="Helvetica"/>
+        <w:t xml:space="preserve"> - </w:t>
+      </w:r>
+      <w:r>
+        <w:rPr>
           <w:color w:val="000000"/>
           <w:sz w:val="18"/>
           <w:szCs w:val="18"/>
         </w:rPr>
-        <w:t xml:space="preserve"> University</w:t>
-      </w:r>
-    </w:p>
-    <w:p>
-      <w:pPr>
-        <w:pStyle w:val="ABSTRACT"/>
-        <w:jc w:val="both"/>
+        <w:t xml:space="preserve">Deep learning has been widely adopted in recent years </w:t>
+      </w:r>
+      <w:r>
         <w:rPr>
           <w:color w:val="000000"/>
           <w:sz w:val="18"/>
           <w:szCs w:val="18"/>
         </w:rPr>
-      </w:pPr>
-      <w:r>
-        <w:rPr>
-          <w:b/>
+        <w:t>as it provides more promising results</w:t>
+      </w:r>
+      <w:r>
+        <w:rPr>
           <w:color w:val="000000"/>
           <w:sz w:val="18"/>
           <w:szCs w:val="18"/>
         </w:rPr>
-        <w:t>Abstract</w:t>
-      </w:r>
-      <w:r>
-        <w:rPr>
-          <w:color w:val="000000"/>
-          <w:sz w:val="18"/>
-          <w:szCs w:val="18"/>
-        </w:rPr>
-        <w:t xml:space="preserve"> - </w:t>
-      </w:r>
-      <w:r>
-        <w:rPr>
-          <w:color w:val="000000"/>
-          <w:sz w:val="18"/>
-          <w:szCs w:val="18"/>
-        </w:rPr>
-        <w:t xml:space="preserve">Deep learning has been widely adopted in recent years to provide superior alternatives to traditional text summarization techniques, in this paper we evaluate sample papers that utilize deep learning for text summarization </w:t>
+        <w:t xml:space="preserve"> to traditional text summarization techniques, in this paper we evaluate sample papers that utilize deep learning for text summarization </w:t>
       </w:r>
       <w:proofErr w:type="spellStart"/>
       <w:r>
@@ -412,19 +398,13 @@
         <w:t xml:space="preserve"> </w:t>
       </w:r>
       <w:r>
-        <w:t>and overall meaning</w:t>
-      </w:r>
-      <w:r>
-        <w:t xml:space="preserve"> [1]. </w:t>
+        <w:t xml:space="preserve">and overall meaning [1]. </w:t>
       </w:r>
       <w:r>
         <w:t>Previously,</w:t>
       </w:r>
       <w:r>
-        <w:t xml:space="preserve"> text summarization was dominated by</w:t>
-      </w:r>
-      <w:r>
-        <w:t xml:space="preserve"> traditional machine learning techniques [2]. </w:t>
+        <w:t xml:space="preserve"> text summarization was dominated by traditional machine learning techniques [2]. </w:t>
       </w:r>
       <w:r>
         <w:rPr>
@@ -436,19 +416,7 @@
         <w:rPr>
           <w:color w:val="000000"/>
         </w:rPr>
-        <w:t>n</w:t>
-      </w:r>
-      <w:r>
-        <w:rPr>
-          <w:color w:val="000000"/>
-        </w:rPr>
-        <w:t xml:space="preserve"> recent years, </w:t>
-      </w:r>
-      <w:r>
-        <w:rPr>
-          <w:color w:val="000000"/>
-        </w:rPr>
-        <w:t xml:space="preserve">Deep learning has </w:t>
+        <w:t xml:space="preserve">n recent years, Deep learning has </w:t>
       </w:r>
       <w:r>
         <w:rPr>
@@ -510,7 +478,7 @@
           <w:noProof/>
         </w:rPr>
         <w:drawing>
-          <wp:anchor distT="0" distB="0" distL="114300" distR="114300" simplePos="0" relativeHeight="251660288" behindDoc="0" locked="0" layoutInCell="1" allowOverlap="1" wp14:anchorId="585DF393" wp14:editId="3CCD09BC">
+          <wp:anchor distT="0" distB="0" distL="114300" distR="114300" simplePos="0" relativeHeight="251656192" behindDoc="0" locked="0" layoutInCell="1" allowOverlap="1" wp14:anchorId="585DF393" wp14:editId="2521CFEA">
             <wp:simplePos x="0" y="0"/>
             <wp:positionH relativeFrom="column">
               <wp:posOffset>2955621</wp:posOffset>
@@ -606,10 +574,7 @@
         <w:ind w:firstLine="0"/>
       </w:pPr>
       <w:r>
-        <w:t>Restricted Boltzmann machines (RBMs) are probabilistic graphical models that can be interpreted as stochastic neural networks.</w:t>
-      </w:r>
-      <w:r>
-        <w:t xml:space="preserve"> They are a variation of Boltzmann machines that learn more efficiently [4]. </w:t>
+        <w:t xml:space="preserve">Restricted Boltzmann machines (RBMs) are probabilistic graphical models that can be interpreted as stochastic neural networks. They are a variation of Boltzmann machines that learn more efficiently [4]. </w:t>
       </w:r>
       <w:r>
         <w:t xml:space="preserve">They have various applications outside of text summarization, including dimensionality reduction, topic modeling and feature </w:t>
@@ -728,6 +693,26 @@
                   <w:bookmarkStart w:id="4" w:name="_Hlk39565776"/>
                   <w:bookmarkStart w:id="5" w:name="_Hlk39565777"/>
                   <w:bookmarkStart w:id="6" w:name="_Hlk39565778"/>
+                  <w:bookmarkStart w:id="7" w:name="_Hlk39657719"/>
+                  <w:bookmarkStart w:id="8" w:name="_Hlk39657720"/>
+                  <w:bookmarkStart w:id="9" w:name="_Hlk39657721"/>
+                  <w:bookmarkStart w:id="10" w:name="_Hlk39657722"/>
+                  <w:bookmarkStart w:id="11" w:name="_Hlk39657723"/>
+                  <w:bookmarkStart w:id="12" w:name="_Hlk39657724"/>
+                  <w:bookmarkStart w:id="13" w:name="_Hlk39657725"/>
+                  <w:bookmarkStart w:id="14" w:name="_Hlk39657726"/>
+                  <w:bookmarkStart w:id="15" w:name="_Hlk39657727"/>
+                  <w:bookmarkStart w:id="16" w:name="_Hlk39657728"/>
+                  <w:bookmarkStart w:id="17" w:name="_Hlk39657729"/>
+                  <w:bookmarkStart w:id="18" w:name="_Hlk39657730"/>
+                  <w:bookmarkStart w:id="19" w:name="_Hlk39657731"/>
+                  <w:bookmarkStart w:id="20" w:name="_Hlk39657732"/>
+                  <w:bookmarkStart w:id="21" w:name="_Hlk39657733"/>
+                  <w:bookmarkStart w:id="22" w:name="_Hlk39657734"/>
+                  <w:bookmarkStart w:id="23" w:name="_Hlk39657735"/>
+                  <w:bookmarkStart w:id="24" w:name="_Hlk39657736"/>
+                  <w:bookmarkStart w:id="25" w:name="_Hlk39657741"/>
+                  <w:bookmarkStart w:id="26" w:name="_Hlk39657742"/>
                   <w:r>
                     <w:rPr>
                       <w:i w:val="0"/>
@@ -805,6 +790,26 @@
                   <w:bookmarkEnd w:id="4"/>
                   <w:bookmarkEnd w:id="5"/>
                   <w:bookmarkEnd w:id="6"/>
+                  <w:bookmarkEnd w:id="7"/>
+                  <w:bookmarkEnd w:id="8"/>
+                  <w:bookmarkEnd w:id="9"/>
+                  <w:bookmarkEnd w:id="10"/>
+                  <w:bookmarkEnd w:id="11"/>
+                  <w:bookmarkEnd w:id="12"/>
+                  <w:bookmarkEnd w:id="13"/>
+                  <w:bookmarkEnd w:id="14"/>
+                  <w:bookmarkEnd w:id="15"/>
+                  <w:bookmarkEnd w:id="16"/>
+                  <w:bookmarkEnd w:id="17"/>
+                  <w:bookmarkEnd w:id="18"/>
+                  <w:bookmarkEnd w:id="19"/>
+                  <w:bookmarkEnd w:id="20"/>
+                  <w:bookmarkEnd w:id="21"/>
+                  <w:bookmarkEnd w:id="22"/>
+                  <w:bookmarkEnd w:id="23"/>
+                  <w:bookmarkEnd w:id="24"/>
+                  <w:bookmarkEnd w:id="25"/>
+                  <w:bookmarkEnd w:id="26"/>
                 </w:p>
               </w:txbxContent>
             </v:textbox>
@@ -817,7 +822,7 @@
           <w:noProof/>
         </w:rPr>
         <w:drawing>
-          <wp:anchor distT="0" distB="0" distL="114300" distR="114300" simplePos="0" relativeHeight="251657216" behindDoc="0" locked="0" layoutInCell="1" allowOverlap="1" wp14:anchorId="20665298" wp14:editId="20FB4A50">
+          <wp:anchor distT="0" distB="0" distL="114300" distR="114300" simplePos="0" relativeHeight="251654144" behindDoc="0" locked="0" layoutInCell="1" allowOverlap="1" wp14:anchorId="20665298" wp14:editId="1D321023">
             <wp:simplePos x="0" y="0"/>
             <wp:positionH relativeFrom="column">
               <wp:posOffset>-26339</wp:posOffset>
@@ -975,7 +980,19 @@
         <w:ind w:firstLine="0"/>
       </w:pPr>
       <w:r>
-        <w:t xml:space="preserve">They are a feed forward network with the exact number of nodes in both the input and output layers, a compressed bottle neck layer is used as a gating mechanism between the encoding and decoding process of the model. This allows the network to recreate the input from sparse features while also recognizing the most vital features in the input space [6]. </w:t>
+        <w:t xml:space="preserve">They are a feed forward network with the exact number of nodes in both the input and output layers, </w:t>
+      </w:r>
+      <w:r>
+        <w:t xml:space="preserve">each layer is composed of RBMs with </w:t>
+      </w:r>
+      <w:r>
+        <w:t xml:space="preserve">a compressed bottle neck layer </w:t>
+      </w:r>
+      <w:r>
+        <w:t xml:space="preserve">being </w:t>
+      </w:r>
+      <w:r>
+        <w:t xml:space="preserve">used as a gating mechanism between the encoding and decoding process of the model. This allows the network to recreate the input from sparse features while also recognizing the most vital features in the input space [6]. </w:t>
       </w:r>
     </w:p>
     <w:p>
@@ -987,31 +1004,6 @@
     <w:p>
       <w:pPr>
         <w:pStyle w:val="PARAGRAPH"/>
-      </w:pPr>
-    </w:p>
-    <w:p>
-      <w:pPr>
-        <w:pStyle w:val="PARAGRAPH"/>
-      </w:pPr>
-    </w:p>
-    <w:p>
-      <w:pPr>
-        <w:pStyle w:val="PARAGRAPH"/>
-      </w:pPr>
-    </w:p>
-    <w:p>
-      <w:pPr>
-        <w:pStyle w:val="Heading2"/>
-        <w:ind w:left="0" w:firstLine="0"/>
-        <w:rPr>
-          <w:rStyle w:val="Url"/>
-          <w:color w:val="000000"/>
-        </w:rPr>
-      </w:pPr>
-    </w:p>
-    <w:p>
-      <w:pPr>
-        <w:pStyle w:val="PARAGRAPHnoindent"/>
       </w:pPr>
     </w:p>
     <w:p>
@@ -1038,6 +1030,215 @@
     </w:p>
     <w:p>
       <w:pPr>
+        <w:pStyle w:val="Heading2"/>
+        <w:ind w:left="0" w:firstLine="0"/>
+        <w:rPr>
+          <w:color w:val="000000"/>
+        </w:rPr>
+      </w:pPr>
+      <w:r>
+        <w:rPr>
+          <w:color w:val="000000"/>
+        </w:rPr>
+        <w:lastRenderedPageBreak/>
+        <w:t>Pointer Generator Networks</w:t>
+      </w:r>
+    </w:p>
+    <w:p>
+      <w:pPr>
+        <w:pStyle w:val="PARAGRAPH"/>
+        <w:ind w:firstLine="0"/>
+      </w:pPr>
+    </w:p>
+    <w:p>
+      <w:pPr>
+        <w:pStyle w:val="PARAGRAPH"/>
+        <w:ind w:firstLine="0"/>
+      </w:pPr>
+      <w:r>
+        <w:t xml:space="preserve">Initially introduced by </w:t>
+      </w:r>
+      <w:proofErr w:type="spellStart"/>
+      <w:r>
+        <w:t>Nallapati</w:t>
+      </w:r>
+      <w:proofErr w:type="spellEnd"/>
+      <w:r>
+        <w:t xml:space="preserve"> et al. and See et al. </w:t>
+      </w:r>
+      <w:r>
+        <w:t xml:space="preserve">they </w:t>
+      </w:r>
+      <w:r>
+        <w:t>help</w:t>
+      </w:r>
+      <w:r>
+        <w:t xml:space="preserve"> </w:t>
+      </w:r>
+      <w:r>
+        <w:t>solve the challenge of OOV</w:t>
+      </w:r>
+      <w:r>
+        <w:t xml:space="preserve"> </w:t>
+      </w:r>
+      <w:r>
+        <w:t>words and factual errors.</w:t>
+      </w:r>
+      <w:r>
+        <w:t xml:space="preserve"> They perform better than other models for multi-sentence summaries [10]</w:t>
+      </w:r>
+      <w:r>
+        <w:t>.</w:t>
+      </w:r>
+    </w:p>
+    <w:p>
+      <w:pPr>
+        <w:pStyle w:val="PARAGRAPH"/>
+        <w:ind w:firstLine="0"/>
+      </w:pPr>
+      <w:r>
+        <w:rPr>
+          <w:noProof/>
+        </w:rPr>
+        <w:pict w14:anchorId="698E2B4B">
+          <v:shape id="_x0000_s1030" type="#_x0000_t202" style="position:absolute;left:0;text-align:left;margin-left:-.2pt;margin-top:147.6pt;width:220.35pt;height:.05pt;z-index:251661312;mso-position-horizontal-relative:text;mso-position-vertical-relative:text" stroked="f">
+            <v:textbox style="mso-fit-shape-to-text:t" inset="0,0,0,0">
+              <w:txbxContent>
+                <w:p>
+                  <w:pPr>
+                    <w:pStyle w:val="Caption"/>
+                    <w:rPr>
+                      <w:i w:val="0"/>
+                      <w:iCs w:val="0"/>
+                      <w:noProof/>
+                      <w:color w:val="auto"/>
+                    </w:rPr>
+                  </w:pPr>
+                  <w:r>
+                    <w:rPr>
+                      <w:i w:val="0"/>
+                      <w:iCs w:val="0"/>
+                      <w:color w:val="auto"/>
+                      <w:sz w:val="16"/>
+                      <w:szCs w:val="16"/>
+                    </w:rPr>
+                    <w:t xml:space="preserve">Figure </w:t>
+                  </w:r>
+                  <w:r>
+                    <w:rPr>
+                      <w:i w:val="0"/>
+                      <w:iCs w:val="0"/>
+                      <w:color w:val="auto"/>
+                      <w:sz w:val="16"/>
+                      <w:szCs w:val="16"/>
+                    </w:rPr>
+                    <w:t>4</w:t>
+                  </w:r>
+                  <w:r>
+                    <w:rPr>
+                      <w:i w:val="0"/>
+                      <w:iCs w:val="0"/>
+                      <w:color w:val="auto"/>
+                      <w:sz w:val="16"/>
+                      <w:szCs w:val="16"/>
+                    </w:rPr>
+                    <w:t xml:space="preserve"> – </w:t>
+                  </w:r>
+                  <w:r>
+                    <w:rPr>
+                      <w:i w:val="0"/>
+                      <w:iCs w:val="0"/>
+                      <w:color w:val="auto"/>
+                      <w:sz w:val="16"/>
+                      <w:szCs w:val="16"/>
+                    </w:rPr>
+                    <w:t>Pointer Generator Network.</w:t>
+                  </w:r>
+                </w:p>
+              </w:txbxContent>
+            </v:textbox>
+            <w10:wrap type="square"/>
+          </v:shape>
+        </w:pict>
+      </w:r>
+      <w:r>
+        <w:rPr>
+          <w:noProof/>
+        </w:rPr>
+        <w:drawing>
+          <wp:anchor distT="0" distB="0" distL="114300" distR="114300" simplePos="0" relativeHeight="251661824" behindDoc="0" locked="0" layoutInCell="1" allowOverlap="1" wp14:anchorId="6A6D3D10" wp14:editId="24A1D72C">
+            <wp:simplePos x="0" y="0"/>
+            <wp:positionH relativeFrom="column">
+              <wp:posOffset>-2540</wp:posOffset>
+            </wp:positionH>
+            <wp:positionV relativeFrom="paragraph">
+              <wp:posOffset>239395</wp:posOffset>
+            </wp:positionV>
+            <wp:extent cx="2798445" cy="1577975"/>
+            <wp:effectExtent l="0" t="0" r="0" b="0"/>
+            <wp:wrapSquare wrapText="bothSides"/>
+            <wp:docPr id="3" name="Picture 3"/>
+            <wp:cNvGraphicFramePr>
+              <a:graphicFrameLocks xmlns:a="http://schemas.openxmlformats.org/drawingml/2006/main" noChangeAspect="1"/>
+            </wp:cNvGraphicFramePr>
+            <a:graphic xmlns:a="http://schemas.openxmlformats.org/drawingml/2006/main">
+              <a:graphicData uri="http://schemas.openxmlformats.org/drawingml/2006/picture">
+                <pic:pic xmlns:pic="http://schemas.openxmlformats.org/drawingml/2006/picture">
+                  <pic:nvPicPr>
+                    <pic:cNvPr id="3" name="Capture_PGNs.PNG"/>
+                    <pic:cNvPicPr/>
+                  </pic:nvPicPr>
+                  <pic:blipFill>
+                    <a:blip r:embed="rId16">
+                      <a:extLst>
+                        <a:ext uri="{28A0092B-C50C-407E-A947-70E740481C1C}">
+                          <a14:useLocalDpi xmlns:a14="http://schemas.microsoft.com/office/drawing/2010/main" val="0"/>
+                        </a:ext>
+                      </a:extLst>
+                    </a:blip>
+                    <a:stretch>
+                      <a:fillRect/>
+                    </a:stretch>
+                  </pic:blipFill>
+                  <pic:spPr>
+                    <a:xfrm>
+                      <a:off x="0" y="0"/>
+                      <a:ext cx="2798445" cy="1577975"/>
+                    </a:xfrm>
+                    <a:prstGeom prst="rect">
+                      <a:avLst/>
+                    </a:prstGeom>
+                  </pic:spPr>
+                </pic:pic>
+              </a:graphicData>
+            </a:graphic>
+            <wp14:sizeRelH relativeFrom="margin">
+              <wp14:pctWidth>0</wp14:pctWidth>
+            </wp14:sizeRelH>
+          </wp:anchor>
+        </w:drawing>
+      </w:r>
+    </w:p>
+    <w:p>
+      <w:pPr>
+        <w:pStyle w:val="PARAGRAPH"/>
+        <w:ind w:firstLine="0"/>
+      </w:pPr>
+      <w:r>
+        <w:t>The basic idea is to choose between generating a word from the fixed vocabulary or copying one from the source document at each step of the generation. It brings in the power of extractive methods by pointing</w:t>
+      </w:r>
+      <w:r>
+        <w:t xml:space="preserve"> </w:t>
+      </w:r>
+      <w:r>
+        <w:t>[10]</w:t>
+      </w:r>
+      <w:r>
+        <w:t xml:space="preserve">. </w:t>
+      </w:r>
+    </w:p>
+    <w:p>
+      <w:pPr>
         <w:pStyle w:val="Heading1"/>
         <w:rPr>
           <w:rStyle w:val="Url"/>
@@ -1050,9 +1251,850 @@
           <w:rStyle w:val="Figurereferenceto"/>
           <w:color w:val="000000"/>
         </w:rPr>
-        <w:lastRenderedPageBreak/>
         <w:t>Experiments</w:t>
       </w:r>
+    </w:p>
+    <w:p>
+      <w:r>
+        <w:t xml:space="preserve">In this section, we </w:t>
+      </w:r>
+      <w:r>
+        <w:t>give a brief overview</w:t>
+      </w:r>
+      <w:r>
+        <w:t xml:space="preserve"> </w:t>
+      </w:r>
+      <w:r>
+        <w:t xml:space="preserve">for </w:t>
+      </w:r>
+      <w:r>
+        <w:t>the experiments carried out in our s</w:t>
+      </w:r>
+      <w:r>
+        <w:t xml:space="preserve">elected </w:t>
+      </w:r>
+      <w:r>
+        <w:t xml:space="preserve">papers and present their </w:t>
+      </w:r>
+      <w:r>
+        <w:t>motivations, context, and methodology</w:t>
+      </w:r>
+      <w:r>
+        <w:t>.</w:t>
+      </w:r>
+    </w:p>
+    <w:p/>
+    <w:p>
+      <w:pPr>
+        <w:pStyle w:val="Heading2"/>
+      </w:pPr>
+      <w:r>
+        <w:t>Experiment</w:t>
+      </w:r>
+      <w:r>
+        <w:t>:</w:t>
+      </w:r>
+      <w:r>
+        <w:t xml:space="preserve"> A </w:t>
+      </w:r>
+    </w:p>
+    <w:p>
+      <w:pPr>
+        <w:pStyle w:val="PARAGRAPH"/>
+        <w:ind w:firstLine="0"/>
+      </w:pPr>
+    </w:p>
+    <w:p>
+      <w:pPr>
+        <w:rPr>
+          <w:color w:val="000000"/>
+          <w:spacing w:val="-8"/>
+        </w:rPr>
+      </w:pPr>
+      <w:r>
+        <w:rPr>
+          <w:color w:val="000000"/>
+          <w:spacing w:val="-8"/>
+        </w:rPr>
+        <w:t>Verma, S. and Nidhi</w:t>
+      </w:r>
+      <w:r>
+        <w:rPr>
+          <w:color w:val="000000"/>
+          <w:spacing w:val="-8"/>
+        </w:rPr>
+        <w:t xml:space="preserve"> propose an </w:t>
+      </w:r>
+      <w:r>
+        <w:rPr>
+          <w:color w:val="000000"/>
+          <w:spacing w:val="-8"/>
+        </w:rPr>
+        <w:t xml:space="preserve">extractive summarization </w:t>
+      </w:r>
+      <w:r>
+        <w:rPr>
+          <w:color w:val="000000"/>
+          <w:spacing w:val="-8"/>
+        </w:rPr>
+        <w:t xml:space="preserve">approach </w:t>
+      </w:r>
+      <w:r>
+        <w:rPr>
+          <w:color w:val="000000"/>
+          <w:spacing w:val="-8"/>
+        </w:rPr>
+        <w:t xml:space="preserve">that </w:t>
+      </w:r>
+      <w:r>
+        <w:rPr>
+          <w:color w:val="000000"/>
+          <w:spacing w:val="-8"/>
+        </w:rPr>
+        <w:t xml:space="preserve">involves a mixture of </w:t>
+      </w:r>
+      <w:r>
+        <w:rPr>
+          <w:color w:val="000000"/>
+          <w:spacing w:val="-8"/>
+        </w:rPr>
+        <w:t xml:space="preserve">feature </w:t>
+      </w:r>
+      <w:r>
+        <w:rPr>
+          <w:color w:val="000000"/>
+          <w:spacing w:val="-8"/>
+        </w:rPr>
+        <w:t xml:space="preserve">engineering and </w:t>
+      </w:r>
+      <w:r>
+        <w:rPr>
+          <w:color w:val="000000"/>
+          <w:spacing w:val="-8"/>
+        </w:rPr>
+        <w:t>using</w:t>
+      </w:r>
+      <w:r>
+        <w:rPr>
+          <w:color w:val="000000"/>
+          <w:spacing w:val="-8"/>
+        </w:rPr>
+        <w:t xml:space="preserve"> </w:t>
+      </w:r>
+      <w:r>
+        <w:rPr>
+          <w:color w:val="000000"/>
+          <w:spacing w:val="-8"/>
+        </w:rPr>
+        <w:t xml:space="preserve">established </w:t>
+      </w:r>
+      <w:r>
+        <w:rPr>
+          <w:color w:val="000000"/>
+          <w:spacing w:val="-8"/>
+        </w:rPr>
+        <w:t>methods in wider literature</w:t>
+      </w:r>
+      <w:r>
+        <w:rPr>
+          <w:color w:val="000000"/>
+          <w:spacing w:val="-8"/>
+        </w:rPr>
+        <w:t>. The research was primarily motived by a proposition that perhaps</w:t>
+      </w:r>
+      <w:r>
+        <w:rPr>
+          <w:color w:val="000000"/>
+          <w:spacing w:val="-8"/>
+        </w:rPr>
+        <w:t xml:space="preserve"> better performance can be achieved by using </w:t>
+      </w:r>
+      <w:proofErr w:type="spellStart"/>
+      <w:r>
+        <w:rPr>
+          <w:color w:val="000000"/>
+          <w:spacing w:val="-8"/>
+        </w:rPr>
+        <w:t>simpiler</w:t>
+      </w:r>
+      <w:proofErr w:type="spellEnd"/>
+      <w:r>
+        <w:rPr>
+          <w:color w:val="000000"/>
+          <w:spacing w:val="-8"/>
+        </w:rPr>
+        <w:t xml:space="preserve"> RBMs mixed with carefully engineered features</w:t>
+      </w:r>
+      <w:r>
+        <w:rPr>
+          <w:color w:val="000000"/>
+          <w:spacing w:val="-8"/>
+        </w:rPr>
+        <w:t>, it is</w:t>
+      </w:r>
+      <w:r>
+        <w:rPr>
+          <w:color w:val="000000"/>
+          <w:spacing w:val="-8"/>
+        </w:rPr>
+        <w:t xml:space="preserve"> applied to summarize factual reports</w:t>
+      </w:r>
+      <w:r>
+        <w:rPr>
+          <w:color w:val="000000"/>
+          <w:spacing w:val="-8"/>
+        </w:rPr>
+        <w:t xml:space="preserve"> </w:t>
+      </w:r>
+      <w:r>
+        <w:rPr>
+          <w:color w:val="000000"/>
+          <w:spacing w:val="-8"/>
+        </w:rPr>
+        <w:t xml:space="preserve">from several domains </w:t>
+      </w:r>
+      <w:r>
+        <w:rPr>
+          <w:color w:val="000000"/>
+          <w:spacing w:val="-8"/>
+        </w:rPr>
+        <w:t>[8].</w:t>
+      </w:r>
+      <w:r>
+        <w:rPr>
+          <w:color w:val="000000"/>
+          <w:spacing w:val="-8"/>
+        </w:rPr>
+        <w:t xml:space="preserve"> </w:t>
+      </w:r>
+    </w:p>
+    <w:p>
+      <w:pPr>
+        <w:rPr>
+          <w:color w:val="000000"/>
+          <w:spacing w:val="-8"/>
+        </w:rPr>
+      </w:pPr>
+    </w:p>
+    <w:p>
+      <w:pPr>
+        <w:rPr>
+          <w:color w:val="000000"/>
+          <w:spacing w:val="-8"/>
+        </w:rPr>
+      </w:pPr>
+      <w:r>
+        <w:rPr>
+          <w:color w:val="000000"/>
+          <w:spacing w:val="-8"/>
+        </w:rPr>
+        <w:t xml:space="preserve">Their proposed approach </w:t>
+      </w:r>
+      <w:r>
+        <w:rPr>
+          <w:color w:val="000000"/>
+          <w:spacing w:val="-8"/>
+        </w:rPr>
+        <w:t>consists of three</w:t>
+      </w:r>
+      <w:r>
+        <w:rPr>
+          <w:color w:val="000000"/>
+          <w:spacing w:val="-8"/>
+        </w:rPr>
+        <w:t xml:space="preserve"> </w:t>
+      </w:r>
+      <w:r>
+        <w:rPr>
+          <w:color w:val="000000"/>
+          <w:spacing w:val="-8"/>
+        </w:rPr>
+        <w:t xml:space="preserve">phases: </w:t>
+      </w:r>
+      <w:r>
+        <w:rPr>
+          <w:i/>
+          <w:iCs/>
+          <w:color w:val="000000"/>
+          <w:spacing w:val="-8"/>
+        </w:rPr>
+        <w:t>feature extraction</w:t>
+      </w:r>
+      <w:r>
+        <w:rPr>
+          <w:color w:val="000000"/>
+          <w:spacing w:val="-8"/>
+        </w:rPr>
+        <w:t xml:space="preserve">, </w:t>
+      </w:r>
+      <w:r>
+        <w:rPr>
+          <w:i/>
+          <w:iCs/>
+          <w:color w:val="000000"/>
+          <w:spacing w:val="-8"/>
+        </w:rPr>
+        <w:t>feature enhancement</w:t>
+      </w:r>
+      <w:r>
+        <w:rPr>
+          <w:color w:val="000000"/>
+          <w:spacing w:val="-8"/>
+        </w:rPr>
+        <w:t xml:space="preserve">, and </w:t>
+      </w:r>
+      <w:r>
+        <w:rPr>
+          <w:i/>
+          <w:iCs/>
+          <w:color w:val="000000"/>
+          <w:spacing w:val="-8"/>
+        </w:rPr>
+        <w:t>summary generation</w:t>
+      </w:r>
+      <w:r>
+        <w:rPr>
+          <w:color w:val="000000"/>
+          <w:spacing w:val="-8"/>
+        </w:rPr>
+        <w:t>, which work together to generate</w:t>
+      </w:r>
+      <w:r>
+        <w:rPr>
+          <w:color w:val="000000"/>
+          <w:spacing w:val="-8"/>
+        </w:rPr>
+        <w:t xml:space="preserve"> </w:t>
+      </w:r>
+      <w:r>
+        <w:rPr>
+          <w:color w:val="000000"/>
+          <w:spacing w:val="-8"/>
+        </w:rPr>
+        <w:t>a coherent</w:t>
+      </w:r>
+      <w:r>
+        <w:rPr>
+          <w:color w:val="000000"/>
+          <w:spacing w:val="-8"/>
+        </w:rPr>
+        <w:t xml:space="preserve"> and </w:t>
+      </w:r>
+      <w:r>
+        <w:rPr>
+          <w:color w:val="000000"/>
+          <w:spacing w:val="-8"/>
+        </w:rPr>
+        <w:t>understandable summary</w:t>
+      </w:r>
+      <w:r>
+        <w:rPr>
+          <w:color w:val="000000"/>
+          <w:spacing w:val="-8"/>
+        </w:rPr>
+        <w:t>.</w:t>
+      </w:r>
+      <w:r>
+        <w:rPr>
+          <w:color w:val="000000"/>
+          <w:spacing w:val="-8"/>
+        </w:rPr>
+        <w:t xml:space="preserve"> In each phase </w:t>
+      </w:r>
+      <w:r>
+        <w:rPr>
+          <w:color w:val="000000"/>
+          <w:spacing w:val="-8"/>
+        </w:rPr>
+        <w:t>various features</w:t>
+      </w:r>
+      <w:r>
+        <w:rPr>
+          <w:color w:val="000000"/>
+          <w:spacing w:val="-8"/>
+        </w:rPr>
+        <w:t xml:space="preserve"> are explored </w:t>
+      </w:r>
+      <w:r>
+        <w:rPr>
+          <w:color w:val="000000"/>
+          <w:spacing w:val="-8"/>
+        </w:rPr>
+        <w:t>to improve the set of sentences selected for the summary</w:t>
+      </w:r>
+      <w:r>
+        <w:rPr>
+          <w:color w:val="000000"/>
+          <w:spacing w:val="-8"/>
+        </w:rPr>
+        <w:t xml:space="preserve">. </w:t>
+      </w:r>
+      <w:r>
+        <w:rPr>
+          <w:color w:val="000000"/>
+          <w:spacing w:val="-8"/>
+        </w:rPr>
+        <w:t>Lastly</w:t>
+      </w:r>
+      <w:r>
+        <w:rPr>
+          <w:color w:val="000000"/>
+          <w:spacing w:val="-8"/>
+        </w:rPr>
+        <w:t xml:space="preserve">, </w:t>
+      </w:r>
+      <w:r>
+        <w:rPr>
+          <w:color w:val="000000"/>
+          <w:spacing w:val="-8"/>
+        </w:rPr>
+        <w:t>a</w:t>
+      </w:r>
+      <w:r>
+        <w:rPr>
+          <w:color w:val="000000"/>
+          <w:spacing w:val="-8"/>
+        </w:rPr>
+        <w:t>n</w:t>
+      </w:r>
+      <w:r>
+        <w:rPr>
+          <w:color w:val="000000"/>
+          <w:spacing w:val="-8"/>
+        </w:rPr>
+        <w:t xml:space="preserve"> </w:t>
+      </w:r>
+      <w:r>
+        <w:rPr>
+          <w:color w:val="000000"/>
+          <w:spacing w:val="-8"/>
+        </w:rPr>
+        <w:t>RBM is used</w:t>
+      </w:r>
+      <w:r>
+        <w:rPr>
+          <w:color w:val="000000"/>
+          <w:spacing w:val="-8"/>
+        </w:rPr>
+        <w:t xml:space="preserve"> to enhance</w:t>
+      </w:r>
+      <w:r>
+        <w:rPr>
+          <w:color w:val="000000"/>
+          <w:spacing w:val="-8"/>
+        </w:rPr>
+        <w:t xml:space="preserve"> </w:t>
+      </w:r>
+      <w:r>
+        <w:rPr>
+          <w:color w:val="000000"/>
+          <w:spacing w:val="-8"/>
+        </w:rPr>
+        <w:t>and abstract those features</w:t>
+      </w:r>
+      <w:r>
+        <w:rPr>
+          <w:color w:val="000000"/>
+          <w:spacing w:val="-8"/>
+        </w:rPr>
+        <w:t xml:space="preserve"> </w:t>
+      </w:r>
+      <w:r>
+        <w:rPr>
+          <w:color w:val="000000"/>
+          <w:spacing w:val="-8"/>
+        </w:rPr>
+        <w:t xml:space="preserve">to improve </w:t>
+      </w:r>
+      <w:r>
+        <w:rPr>
+          <w:color w:val="000000"/>
+          <w:spacing w:val="-8"/>
+        </w:rPr>
+        <w:t xml:space="preserve">generated summaries </w:t>
+      </w:r>
+      <w:r>
+        <w:rPr>
+          <w:color w:val="000000"/>
+          <w:spacing w:val="-8"/>
+        </w:rPr>
+        <w:t xml:space="preserve">in comparison to summaries generated by human experts </w:t>
+      </w:r>
+      <w:r>
+        <w:rPr>
+          <w:color w:val="000000"/>
+          <w:spacing w:val="-8"/>
+        </w:rPr>
+        <w:t>[8].</w:t>
+      </w:r>
+    </w:p>
+    <w:p>
+      <w:pPr>
+        <w:rPr>
+          <w:color w:val="000000"/>
+          <w:spacing w:val="-8"/>
+        </w:rPr>
+      </w:pPr>
+    </w:p>
+    <w:p>
+      <w:pPr>
+        <w:pStyle w:val="Heading2"/>
+        <w:ind w:left="0" w:firstLine="0"/>
+      </w:pPr>
+      <w:r>
+        <w:t>Experiment</w:t>
+      </w:r>
+      <w:r>
+        <w:t>: B</w:t>
+      </w:r>
+    </w:p>
+    <w:p>
+      <w:pPr>
+        <w:rPr>
+          <w:color w:val="000000"/>
+          <w:spacing w:val="-8"/>
+          <w:sz w:val="16"/>
+          <w:szCs w:val="16"/>
+        </w:rPr>
+      </w:pPr>
+    </w:p>
+    <w:p>
+      <w:r>
+        <w:t xml:space="preserve">Mahmood </w:t>
+      </w:r>
+      <w:proofErr w:type="spellStart"/>
+      <w:r>
+        <w:t>Yousefi</w:t>
+      </w:r>
+      <w:proofErr w:type="spellEnd"/>
+      <w:r>
+        <w:t xml:space="preserve">-Azar, Len </w:t>
+      </w:r>
+      <w:proofErr w:type="spellStart"/>
+      <w:r>
+        <w:t>Hamey</w:t>
+      </w:r>
+      <w:proofErr w:type="spellEnd"/>
+      <w:r>
+        <w:t xml:space="preserve"> use an Auto Encoder (AE) </w:t>
+      </w:r>
+      <w:r>
+        <w:t xml:space="preserve">to </w:t>
+      </w:r>
+      <w:r>
+        <w:t xml:space="preserve">refine the features in the term </w:t>
+      </w:r>
+      <w:r>
+        <w:t xml:space="preserve">frequencies of a document for summarization, using local and global vocabularies. </w:t>
+      </w:r>
+      <w:r>
+        <w:t>They</w:t>
+      </w:r>
+      <w:r>
+        <w:t xml:space="preserve"> </w:t>
+      </w:r>
+      <w:r>
+        <w:t>investigate</w:t>
+      </w:r>
+      <w:r>
+        <w:t xml:space="preserve"> the effect of adding noise to the term frequency before processing it with the encoder, creating a set of AEs’ called the Ensemble Noisy Auto Encoder (ENAE)</w:t>
+      </w:r>
+      <w:r>
+        <w:t xml:space="preserve"> [7]</w:t>
+      </w:r>
+      <w:r>
+        <w:t xml:space="preserve">. </w:t>
+      </w:r>
+    </w:p>
+    <w:p>
+      <w:r>
+        <w:rPr>
+          <w:noProof/>
+        </w:rPr>
+        <w:pict w14:anchorId="40D6BAE5">
+          <v:shape id="_x0000_s1029" type="#_x0000_t202" style="position:absolute;left:0;text-align:left;margin-left:-.8pt;margin-top:107.15pt;width:219.75pt;height:15.25pt;z-index:251660288;mso-position-horizontal-relative:text;mso-position-vertical-relative:text" stroked="f">
+            <v:textbox inset="0,0,0,0">
+              <w:txbxContent>
+                <w:p>
+                  <w:pPr>
+                    <w:pStyle w:val="Caption"/>
+                    <w:rPr>
+                      <w:i w:val="0"/>
+                      <w:iCs w:val="0"/>
+                      <w:noProof/>
+                      <w:color w:val="auto"/>
+                    </w:rPr>
+                  </w:pPr>
+                  <w:r>
+                    <w:rPr>
+                      <w:i w:val="0"/>
+                      <w:iCs w:val="0"/>
+                      <w:color w:val="auto"/>
+                      <w:sz w:val="16"/>
+                      <w:szCs w:val="16"/>
+                    </w:rPr>
+                    <w:t xml:space="preserve">Figure </w:t>
+                  </w:r>
+                  <w:r>
+                    <w:rPr>
+                      <w:i w:val="0"/>
+                      <w:iCs w:val="0"/>
+                      <w:color w:val="auto"/>
+                      <w:sz w:val="16"/>
+                      <w:szCs w:val="16"/>
+                    </w:rPr>
+                    <w:t>3 – Ensemble Noisy Auto Encoder.</w:t>
+                  </w:r>
+                </w:p>
+                <w:p>
+                  <w:pPr>
+                    <w:pStyle w:val="Caption"/>
+                    <w:rPr>
+                      <w:noProof/>
+                      <w:sz w:val="20"/>
+                      <w:szCs w:val="20"/>
+                    </w:rPr>
+                  </w:pPr>
+                </w:p>
+              </w:txbxContent>
+            </v:textbox>
+            <w10:wrap type="square"/>
+          </v:shape>
+        </w:pict>
+      </w:r>
+      <w:r>
+        <w:rPr>
+          <w:noProof/>
+        </w:rPr>
+        <w:drawing>
+          <wp:anchor distT="0" distB="0" distL="114300" distR="114300" simplePos="0" relativeHeight="251654656" behindDoc="0" locked="0" layoutInCell="1" allowOverlap="1" wp14:anchorId="52017A07" wp14:editId="6FC87F42">
+            <wp:simplePos x="0" y="0"/>
+            <wp:positionH relativeFrom="column">
+              <wp:posOffset>-10160</wp:posOffset>
+            </wp:positionH>
+            <wp:positionV relativeFrom="paragraph">
+              <wp:posOffset>182880</wp:posOffset>
+            </wp:positionV>
+            <wp:extent cx="2806700" cy="1120775"/>
+            <wp:effectExtent l="0" t="0" r="0" b="0"/>
+            <wp:wrapSquare wrapText="bothSides"/>
+            <wp:docPr id="2" name="Picture 2" descr="A screenshot of a cell phone&#10;&#10;Description automatically generated"/>
+            <wp:cNvGraphicFramePr>
+              <a:graphicFrameLocks xmlns:a="http://schemas.openxmlformats.org/drawingml/2006/main" noChangeAspect="1"/>
+            </wp:cNvGraphicFramePr>
+            <a:graphic xmlns:a="http://schemas.openxmlformats.org/drawingml/2006/main">
+              <a:graphicData uri="http://schemas.openxmlformats.org/drawingml/2006/picture">
+                <pic:pic xmlns:pic="http://schemas.openxmlformats.org/drawingml/2006/picture">
+                  <pic:nvPicPr>
+                    <pic:cNvPr id="2" name="Capture_unsupervised_learning_text_sum_architecture.PNG"/>
+                    <pic:cNvPicPr/>
+                  </pic:nvPicPr>
+                  <pic:blipFill>
+                    <a:blip r:embed="rId17">
+                      <a:extLst>
+                        <a:ext uri="{28A0092B-C50C-407E-A947-70E740481C1C}">
+                          <a14:useLocalDpi xmlns:a14="http://schemas.microsoft.com/office/drawing/2010/main" val="0"/>
+                        </a:ext>
+                      </a:extLst>
+                    </a:blip>
+                    <a:stretch>
+                      <a:fillRect/>
+                    </a:stretch>
+                  </pic:blipFill>
+                  <pic:spPr>
+                    <a:xfrm>
+                      <a:off x="0" y="0"/>
+                      <a:ext cx="2806700" cy="1120775"/>
+                    </a:xfrm>
+                    <a:prstGeom prst="rect">
+                      <a:avLst/>
+                    </a:prstGeom>
+                  </pic:spPr>
+                </pic:pic>
+              </a:graphicData>
+            </a:graphic>
+            <wp14:sizeRelH relativeFrom="margin">
+              <wp14:pctWidth>0</wp14:pctWidth>
+            </wp14:sizeRelH>
+            <wp14:sizeRelV relativeFrom="margin">
+              <wp14:pctHeight>0</wp14:pctHeight>
+            </wp14:sizeRelV>
+          </wp:anchor>
+        </w:drawing>
+      </w:r>
+    </w:p>
+    <w:p/>
+    <w:p>
+      <w:r>
+        <w:t xml:space="preserve">This ensemble adds random noise to the input term frequencies </w:t>
+      </w:r>
+      <w:r>
+        <w:t>which changes</w:t>
+      </w:r>
+      <w:r>
+        <w:t xml:space="preserve"> the network from a feed forward model to a stochastic run model. T</w:t>
+      </w:r>
+      <w:r>
+        <w:t>hey run their experiments</w:t>
+      </w:r>
+      <w:r>
+        <w:t xml:space="preserve"> on a corpus of emails</w:t>
+      </w:r>
+      <w:r>
+        <w:t xml:space="preserve"> [7].</w:t>
+      </w:r>
+    </w:p>
+    <w:p/>
+    <w:p>
+      <w:pPr>
+        <w:pStyle w:val="Heading2"/>
+      </w:pPr>
+      <w:r>
+        <w:t xml:space="preserve">Experiment: </w:t>
+      </w:r>
+      <w:r>
+        <w:t>C</w:t>
+      </w:r>
+    </w:p>
+    <w:p>
+      <w:pPr>
+        <w:pStyle w:val="PARAGRAPH"/>
+        <w:ind w:firstLine="0"/>
+      </w:pPr>
+    </w:p>
+    <w:p>
+      <w:r>
+        <w:t xml:space="preserve">Singhal, S. and Bhattacharya, </w:t>
+      </w:r>
+      <w:r>
+        <w:t>A</w:t>
+      </w:r>
+      <w:r>
+        <w:t xml:space="preserve"> propose </w:t>
+      </w:r>
+      <w:r>
+        <w:t xml:space="preserve">explore and review different techniques that can help overcome </w:t>
+      </w:r>
+      <w:r>
+        <w:t xml:space="preserve">the issues of absurdity and </w:t>
+      </w:r>
+      <w:proofErr w:type="spellStart"/>
+      <w:r>
+        <w:t>repetitveness</w:t>
+      </w:r>
+      <w:proofErr w:type="spellEnd"/>
+      <w:r>
+        <w:t xml:space="preserve"> </w:t>
+      </w:r>
+      <w:r>
+        <w:t xml:space="preserve">in generated summaries that </w:t>
+      </w:r>
+      <w:r>
+        <w:t xml:space="preserve">existing </w:t>
+      </w:r>
+      <w:r>
+        <w:t xml:space="preserve">deep learning approaches for abstractive text summarization </w:t>
+      </w:r>
+      <w:r>
+        <w:t xml:space="preserve">produce </w:t>
+      </w:r>
+      <w:r>
+        <w:t>[9].</w:t>
+      </w:r>
+    </w:p>
+    <w:p/>
+    <w:p>
+      <w:pPr>
+        <w:rPr>
+          <w:rtl/>
+        </w:rPr>
+      </w:pPr>
+      <w:r>
+        <w:t>Th</w:t>
+      </w:r>
+      <w:r>
+        <w:t>ey</w:t>
+      </w:r>
+      <w:r>
+        <w:t xml:space="preserve"> proposed solutions </w:t>
+      </w:r>
+      <w:r>
+        <w:t>that address a wide range</w:t>
+      </w:r>
+      <w:r>
+        <w:t xml:space="preserve"> of possible improvements: usage of a large </w:t>
+      </w:r>
+      <w:proofErr w:type="spellStart"/>
+      <w:r>
+        <w:t>corprus</w:t>
+      </w:r>
+      <w:proofErr w:type="spellEnd"/>
+      <w:r>
+        <w:t>, using more linguistically rich features for extraction such as Part of Speech Tagging (</w:t>
+      </w:r>
+      <w:proofErr w:type="spellStart"/>
+      <w:r>
+        <w:t>PoS</w:t>
+      </w:r>
+      <w:proofErr w:type="spellEnd"/>
+      <w:r>
+        <w:t>), named entity recognition, TF-IDF weighting scheme, hierarchical attention</w:t>
+      </w:r>
+      <w:r>
+        <w:t xml:space="preserve"> </w:t>
+      </w:r>
+      <w:r>
+        <w:t>models, bi-directional RNNs on both word and sentence level, Pointer Generator Networks (PGNs) which solves the out of vocabulary problem</w:t>
+      </w:r>
+      <w:r>
+        <w:t xml:space="preserve"> [9]. </w:t>
+      </w:r>
+    </w:p>
+    <w:p>
+      <w:pPr>
+        <w:rPr>
+          <w:rtl/>
+        </w:rPr>
+      </w:pPr>
+    </w:p>
+    <w:p>
+      <w:r>
+        <w:t xml:space="preserve">They also proposed a coverage mechanism that aims to solve the repetition problem by penalizing repetitive words. Similarly, they proposed Intra-Attention mechanism that avoids repeating words that have been output already </w:t>
+      </w:r>
+      <w:r>
+        <w:t>by the decoder</w:t>
+      </w:r>
+      <w:r>
+        <w:t xml:space="preserve"> </w:t>
+      </w:r>
+      <w:r>
+        <w:t>[9].</w:t>
+      </w:r>
+    </w:p>
+    <w:p>
+      <w:pPr>
+        <w:pStyle w:val="PARAGRAPH"/>
+        <w:ind w:firstLine="0"/>
+      </w:pPr>
+    </w:p>
+    <w:p>
+      <w:pPr>
+        <w:pStyle w:val="Heading1"/>
+        <w:rPr>
+          <w:color w:val="000000"/>
+        </w:rPr>
+      </w:pPr>
+      <w:r>
+        <w:rPr>
+          <w:color w:val="000000"/>
+        </w:rPr>
+        <w:t>Evaluation</w:t>
+      </w:r>
+    </w:p>
+    <w:p>
+      <w:pPr>
+        <w:pStyle w:val="PARAGRAPHnoindent"/>
+      </w:pPr>
     </w:p>
     <w:p>
       <w:pPr>
@@ -1086,20 +2128,6 @@
           <w:color w:val="000000"/>
         </w:rPr>
         <w:lastRenderedPageBreak/>
-        <w:t>Evaluation</w:t>
-      </w:r>
-    </w:p>
-    <w:p>
-      <w:pPr>
-        <w:pStyle w:val="Heading1"/>
-        <w:rPr>
-          <w:color w:val="000000"/>
-        </w:rPr>
-      </w:pPr>
-      <w:r>
-        <w:rPr>
-          <w:color w:val="000000"/>
-        </w:rPr>
         <w:t xml:space="preserve">Conclusions </w:t>
       </w:r>
     </w:p>
@@ -1109,6 +2137,436 @@
         <w:spacing w:line="240" w:lineRule="auto"/>
         <w:jc w:val="left"/>
         <w:rPr>
+          <w:color w:val="000000"/>
+        </w:rPr>
+      </w:pPr>
+    </w:p>
+    <w:p>
+      <w:pPr>
+        <w:widowControl/>
+        <w:spacing w:line="240" w:lineRule="auto"/>
+        <w:jc w:val="left"/>
+        <w:rPr>
+          <w:color w:val="000000"/>
+        </w:rPr>
+      </w:pPr>
+    </w:p>
+    <w:p>
+      <w:pPr>
+        <w:widowControl/>
+        <w:spacing w:line="240" w:lineRule="auto"/>
+        <w:jc w:val="left"/>
+        <w:rPr>
+          <w:color w:val="000000"/>
+        </w:rPr>
+      </w:pPr>
+    </w:p>
+    <w:p>
+      <w:pPr>
+        <w:widowControl/>
+        <w:spacing w:line="240" w:lineRule="auto"/>
+        <w:jc w:val="left"/>
+        <w:rPr>
+          <w:color w:val="000000"/>
+        </w:rPr>
+      </w:pPr>
+    </w:p>
+    <w:p>
+      <w:pPr>
+        <w:widowControl/>
+        <w:spacing w:line="240" w:lineRule="auto"/>
+        <w:jc w:val="left"/>
+        <w:rPr>
+          <w:color w:val="000000"/>
+        </w:rPr>
+      </w:pPr>
+    </w:p>
+    <w:p>
+      <w:pPr>
+        <w:widowControl/>
+        <w:spacing w:line="240" w:lineRule="auto"/>
+        <w:jc w:val="left"/>
+        <w:rPr>
+          <w:color w:val="000000"/>
+        </w:rPr>
+      </w:pPr>
+    </w:p>
+    <w:p>
+      <w:pPr>
+        <w:widowControl/>
+        <w:spacing w:line="240" w:lineRule="auto"/>
+        <w:jc w:val="left"/>
+        <w:rPr>
+          <w:color w:val="000000"/>
+        </w:rPr>
+      </w:pPr>
+    </w:p>
+    <w:p>
+      <w:pPr>
+        <w:widowControl/>
+        <w:spacing w:line="240" w:lineRule="auto"/>
+        <w:jc w:val="left"/>
+        <w:rPr>
+          <w:color w:val="000000"/>
+        </w:rPr>
+      </w:pPr>
+    </w:p>
+    <w:p>
+      <w:pPr>
+        <w:widowControl/>
+        <w:spacing w:line="240" w:lineRule="auto"/>
+        <w:jc w:val="left"/>
+        <w:rPr>
+          <w:color w:val="000000"/>
+        </w:rPr>
+      </w:pPr>
+    </w:p>
+    <w:p>
+      <w:pPr>
+        <w:widowControl/>
+        <w:spacing w:line="240" w:lineRule="auto"/>
+        <w:jc w:val="left"/>
+        <w:rPr>
+          <w:color w:val="000000"/>
+        </w:rPr>
+      </w:pPr>
+    </w:p>
+    <w:p>
+      <w:pPr>
+        <w:widowControl/>
+        <w:spacing w:line="240" w:lineRule="auto"/>
+        <w:jc w:val="left"/>
+        <w:rPr>
+          <w:color w:val="000000"/>
+        </w:rPr>
+      </w:pPr>
+    </w:p>
+    <w:p>
+      <w:pPr>
+        <w:widowControl/>
+        <w:spacing w:line="240" w:lineRule="auto"/>
+        <w:jc w:val="left"/>
+        <w:rPr>
+          <w:color w:val="000000"/>
+        </w:rPr>
+      </w:pPr>
+    </w:p>
+    <w:p>
+      <w:pPr>
+        <w:widowControl/>
+        <w:spacing w:line="240" w:lineRule="auto"/>
+        <w:jc w:val="left"/>
+        <w:rPr>
+          <w:color w:val="000000"/>
+        </w:rPr>
+      </w:pPr>
+    </w:p>
+    <w:p>
+      <w:pPr>
+        <w:widowControl/>
+        <w:spacing w:line="240" w:lineRule="auto"/>
+        <w:jc w:val="left"/>
+        <w:rPr>
+          <w:color w:val="000000"/>
+        </w:rPr>
+      </w:pPr>
+    </w:p>
+    <w:p>
+      <w:pPr>
+        <w:widowControl/>
+        <w:spacing w:line="240" w:lineRule="auto"/>
+        <w:jc w:val="left"/>
+        <w:rPr>
+          <w:color w:val="000000"/>
+        </w:rPr>
+      </w:pPr>
+    </w:p>
+    <w:p>
+      <w:pPr>
+        <w:widowControl/>
+        <w:spacing w:line="240" w:lineRule="auto"/>
+        <w:jc w:val="left"/>
+        <w:rPr>
+          <w:color w:val="000000"/>
+        </w:rPr>
+      </w:pPr>
+    </w:p>
+    <w:p>
+      <w:pPr>
+        <w:widowControl/>
+        <w:spacing w:line="240" w:lineRule="auto"/>
+        <w:jc w:val="left"/>
+        <w:rPr>
+          <w:color w:val="000000"/>
+        </w:rPr>
+      </w:pPr>
+    </w:p>
+    <w:p>
+      <w:pPr>
+        <w:widowControl/>
+        <w:spacing w:line="240" w:lineRule="auto"/>
+        <w:jc w:val="left"/>
+        <w:rPr>
+          <w:color w:val="000000"/>
+        </w:rPr>
+      </w:pPr>
+    </w:p>
+    <w:p>
+      <w:pPr>
+        <w:widowControl/>
+        <w:spacing w:line="240" w:lineRule="auto"/>
+        <w:jc w:val="left"/>
+        <w:rPr>
+          <w:color w:val="000000"/>
+        </w:rPr>
+      </w:pPr>
+    </w:p>
+    <w:p>
+      <w:pPr>
+        <w:widowControl/>
+        <w:spacing w:line="240" w:lineRule="auto"/>
+        <w:jc w:val="left"/>
+        <w:rPr>
+          <w:color w:val="000000"/>
+        </w:rPr>
+      </w:pPr>
+    </w:p>
+    <w:p>
+      <w:pPr>
+        <w:widowControl/>
+        <w:spacing w:line="240" w:lineRule="auto"/>
+        <w:jc w:val="left"/>
+        <w:rPr>
+          <w:color w:val="000000"/>
+        </w:rPr>
+      </w:pPr>
+    </w:p>
+    <w:p>
+      <w:pPr>
+        <w:widowControl/>
+        <w:spacing w:line="240" w:lineRule="auto"/>
+        <w:jc w:val="left"/>
+        <w:rPr>
+          <w:color w:val="000000"/>
+        </w:rPr>
+      </w:pPr>
+    </w:p>
+    <w:p>
+      <w:pPr>
+        <w:widowControl/>
+        <w:spacing w:line="240" w:lineRule="auto"/>
+        <w:jc w:val="left"/>
+        <w:rPr>
+          <w:color w:val="000000"/>
+        </w:rPr>
+      </w:pPr>
+    </w:p>
+    <w:p>
+      <w:pPr>
+        <w:widowControl/>
+        <w:spacing w:line="240" w:lineRule="auto"/>
+        <w:jc w:val="left"/>
+        <w:rPr>
+          <w:color w:val="000000"/>
+        </w:rPr>
+      </w:pPr>
+    </w:p>
+    <w:p>
+      <w:pPr>
+        <w:widowControl/>
+        <w:spacing w:line="240" w:lineRule="auto"/>
+        <w:jc w:val="left"/>
+        <w:rPr>
+          <w:color w:val="000000"/>
+        </w:rPr>
+      </w:pPr>
+    </w:p>
+    <w:p>
+      <w:pPr>
+        <w:widowControl/>
+        <w:spacing w:line="240" w:lineRule="auto"/>
+        <w:jc w:val="left"/>
+        <w:rPr>
+          <w:color w:val="000000"/>
+        </w:rPr>
+      </w:pPr>
+    </w:p>
+    <w:p>
+      <w:pPr>
+        <w:widowControl/>
+        <w:spacing w:line="240" w:lineRule="auto"/>
+        <w:jc w:val="left"/>
+        <w:rPr>
+          <w:color w:val="000000"/>
+        </w:rPr>
+      </w:pPr>
+    </w:p>
+    <w:p>
+      <w:pPr>
+        <w:widowControl/>
+        <w:spacing w:line="240" w:lineRule="auto"/>
+        <w:jc w:val="left"/>
+        <w:rPr>
+          <w:color w:val="000000"/>
+        </w:rPr>
+      </w:pPr>
+    </w:p>
+    <w:p>
+      <w:pPr>
+        <w:widowControl/>
+        <w:spacing w:line="240" w:lineRule="auto"/>
+        <w:jc w:val="left"/>
+        <w:rPr>
+          <w:color w:val="000000"/>
+        </w:rPr>
+      </w:pPr>
+    </w:p>
+    <w:p>
+      <w:pPr>
+        <w:widowControl/>
+        <w:spacing w:line="240" w:lineRule="auto"/>
+        <w:jc w:val="left"/>
+        <w:rPr>
+          <w:color w:val="000000"/>
+        </w:rPr>
+      </w:pPr>
+    </w:p>
+    <w:p>
+      <w:pPr>
+        <w:widowControl/>
+        <w:spacing w:line="240" w:lineRule="auto"/>
+        <w:jc w:val="left"/>
+        <w:rPr>
+          <w:color w:val="000000"/>
+        </w:rPr>
+      </w:pPr>
+    </w:p>
+    <w:p>
+      <w:pPr>
+        <w:widowControl/>
+        <w:spacing w:line="240" w:lineRule="auto"/>
+        <w:jc w:val="left"/>
+        <w:rPr>
+          <w:color w:val="000000"/>
+        </w:rPr>
+      </w:pPr>
+    </w:p>
+    <w:p>
+      <w:pPr>
+        <w:widowControl/>
+        <w:spacing w:line="240" w:lineRule="auto"/>
+        <w:jc w:val="left"/>
+        <w:rPr>
+          <w:color w:val="000000"/>
+        </w:rPr>
+      </w:pPr>
+    </w:p>
+    <w:p>
+      <w:pPr>
+        <w:widowControl/>
+        <w:spacing w:line="240" w:lineRule="auto"/>
+        <w:jc w:val="left"/>
+        <w:rPr>
+          <w:color w:val="000000"/>
+        </w:rPr>
+      </w:pPr>
+    </w:p>
+    <w:p>
+      <w:pPr>
+        <w:widowControl/>
+        <w:spacing w:line="240" w:lineRule="auto"/>
+        <w:jc w:val="left"/>
+        <w:rPr>
+          <w:color w:val="000000"/>
+        </w:rPr>
+      </w:pPr>
+    </w:p>
+    <w:p>
+      <w:pPr>
+        <w:widowControl/>
+        <w:spacing w:line="240" w:lineRule="auto"/>
+        <w:jc w:val="left"/>
+        <w:rPr>
+          <w:color w:val="000000"/>
+        </w:rPr>
+      </w:pPr>
+    </w:p>
+    <w:p>
+      <w:pPr>
+        <w:widowControl/>
+        <w:spacing w:line="240" w:lineRule="auto"/>
+        <w:jc w:val="left"/>
+        <w:rPr>
+          <w:color w:val="000000"/>
+        </w:rPr>
+      </w:pPr>
+    </w:p>
+    <w:p>
+      <w:pPr>
+        <w:widowControl/>
+        <w:spacing w:line="240" w:lineRule="auto"/>
+        <w:jc w:val="left"/>
+        <w:rPr>
+          <w:color w:val="000000"/>
+        </w:rPr>
+      </w:pPr>
+    </w:p>
+    <w:p>
+      <w:pPr>
+        <w:widowControl/>
+        <w:spacing w:line="240" w:lineRule="auto"/>
+        <w:jc w:val="left"/>
+        <w:rPr>
+          <w:color w:val="000000"/>
+        </w:rPr>
+      </w:pPr>
+    </w:p>
+    <w:p>
+      <w:pPr>
+        <w:widowControl/>
+        <w:spacing w:line="240" w:lineRule="auto"/>
+        <w:jc w:val="left"/>
+        <w:rPr>
+          <w:color w:val="000000"/>
+        </w:rPr>
+      </w:pPr>
+    </w:p>
+    <w:p>
+      <w:pPr>
+        <w:widowControl/>
+        <w:spacing w:line="240" w:lineRule="auto"/>
+        <w:jc w:val="left"/>
+        <w:rPr>
+          <w:color w:val="000000"/>
+        </w:rPr>
+      </w:pPr>
+    </w:p>
+    <w:p>
+      <w:pPr>
+        <w:widowControl/>
+        <w:spacing w:line="240" w:lineRule="auto"/>
+        <w:jc w:val="left"/>
+        <w:rPr>
+          <w:color w:val="000000"/>
+        </w:rPr>
+      </w:pPr>
+    </w:p>
+    <w:p>
+      <w:pPr>
+        <w:widowControl/>
+        <w:spacing w:line="240" w:lineRule="auto"/>
+        <w:jc w:val="left"/>
+        <w:rPr>
+          <w:color w:val="000000"/>
+        </w:rPr>
+      </w:pPr>
+    </w:p>
+    <w:p>
+      <w:pPr>
+        <w:widowControl/>
+        <w:spacing w:line="240" w:lineRule="auto"/>
+        <w:jc w:val="left"/>
+        <w:rPr>
           <w:rFonts w:ascii="Helvetica" w:hAnsi="Helvetica"/>
           <w:b/>
           <w:smallCaps/>
@@ -1116,12 +2574,6 @@
           <w:sz w:val="28"/>
         </w:rPr>
       </w:pPr>
-      <w:r>
-        <w:rPr>
-          <w:color w:val="000000"/>
-        </w:rPr>
-        <w:br w:type="page"/>
-      </w:r>
     </w:p>
     <w:p>
       <w:pPr>
@@ -1131,43 +2583,19 @@
           <w:color w:val="000000"/>
         </w:rPr>
       </w:pPr>
-      <w:r>
-        <w:rPr>
-          <w:color w:val="000000"/>
-        </w:rPr>
-        <w:lastRenderedPageBreak/>
-        <w:t>End Section</w:t>
-      </w:r>
-      <w:r>
-        <w:rPr>
-          <w:color w:val="000000"/>
-        </w:rPr>
-        <w:t>s</w:t>
-      </w:r>
-    </w:p>
-    <w:p>
-      <w:pPr>
-        <w:pStyle w:val="PARAGRAPHnoindent"/>
-      </w:pPr>
-    </w:p>
-    <w:p>
-      <w:pPr>
-        <w:pStyle w:val="Heading2"/>
-        <w:spacing w:before="0"/>
-        <w:rPr>
-          <w:color w:val="000000"/>
-        </w:rPr>
-      </w:pPr>
-      <w:r>
-        <w:rPr>
-          <w:color w:val="000000"/>
-        </w:rPr>
-        <w:t>Appendices</w:t>
-      </w:r>
-    </w:p>
-    <w:p>
-      <w:pPr>
-        <w:pStyle w:val="Heading2"/>
+    </w:p>
+    <w:p>
+      <w:pPr>
+        <w:pStyle w:val="Heading1"/>
+        <w:ind w:left="0" w:firstLine="0"/>
+        <w:rPr>
+          <w:color w:val="000000"/>
+        </w:rPr>
+      </w:pPr>
+    </w:p>
+    <w:p>
+      <w:pPr>
+        <w:pStyle w:val="Heading1"/>
         <w:ind w:left="0" w:firstLine="0"/>
         <w:rPr>
           <w:color w:val="000000"/>
@@ -1266,40 +2694,18 @@
           <w:sz w:val="16"/>
           <w:szCs w:val="16"/>
         </w:rPr>
-        <w:t>In Proceedings of the 30th annual</w:t>
-      </w:r>
-      <w:r>
-        <w:rPr>
-          <w:color w:val="000000"/>
-          <w:sz w:val="16"/>
-          <w:szCs w:val="16"/>
-        </w:rPr>
-        <w:t xml:space="preserve"> </w:t>
-      </w:r>
-      <w:r>
-        <w:rPr>
-          <w:color w:val="000000"/>
-          <w:sz w:val="16"/>
-          <w:szCs w:val="16"/>
-        </w:rPr>
-        <w:t>international ACM SIGIR conference on Research and development in information</w:t>
-      </w:r>
-      <w:r>
-        <w:rPr>
-          <w:color w:val="000000"/>
-          <w:sz w:val="16"/>
-          <w:szCs w:val="16"/>
-        </w:rPr>
-        <w:t xml:space="preserve"> </w:t>
-      </w:r>
-      <w:r>
-        <w:rPr>
-          <w:color w:val="000000"/>
-          <w:sz w:val="16"/>
-          <w:szCs w:val="16"/>
-        </w:rPr>
-        <w:t>retrieval. ACM, 127–134.</w:t>
-      </w:r>
+        <w:t>In Proceedings of the 30th annual international ACM SIGIR conference on Research and development in information retrieval. ACM, 127–134.</w:t>
+      </w:r>
+    </w:p>
+    <w:p>
+      <w:pPr>
+        <w:ind w:left="360"/>
+        <w:rPr>
+          <w:color w:val="000000"/>
+          <w:sz w:val="16"/>
+          <w:szCs w:val="16"/>
+        </w:rPr>
+      </w:pPr>
     </w:p>
     <w:p>
       <w:pPr>
@@ -1338,6 +2744,15 @@
     </w:p>
     <w:p>
       <w:pPr>
+        <w:ind w:left="360"/>
+        <w:rPr>
+          <w:color w:val="000000"/>
+          <w:sz w:val="16"/>
+        </w:rPr>
+      </w:pPr>
+    </w:p>
+    <w:p>
+      <w:pPr>
         <w:numPr>
           <w:ilvl w:val="0"/>
           <w:numId w:val="22"/>
@@ -1481,6 +2896,18 @@
     </w:p>
     <w:p>
       <w:pPr>
+        <w:ind w:left="360"/>
+        <w:rPr>
+          <w:rFonts w:cs="Tms Rmn"/>
+          <w:color w:val="000000"/>
+          <w:kern w:val="0"/>
+          <w:sz w:val="16"/>
+          <w:szCs w:val="16"/>
+        </w:rPr>
+      </w:pPr>
+    </w:p>
+    <w:p>
+      <w:pPr>
         <w:numPr>
           <w:ilvl w:val="0"/>
           <w:numId w:val="22"/>
@@ -1539,8 +2966,28 @@
           <w:sz w:val="16"/>
           <w:szCs w:val="16"/>
         </w:rPr>
-        <w:t>, Christian. (2012). An Introduction to Restricted Boltzmann Machines. 14-36. 10.1007/978-3-642-33275-3_2.</w:t>
-      </w:r>
+        <w:t>, Christian. (2012). An Introduction to Restricted Boltzmann Machines. 14-36. 10.1007/978-3-642-33275-3_2</w:t>
+      </w:r>
+      <w:r>
+        <w:rPr>
+          <w:color w:val="000000"/>
+          <w:spacing w:val="-8"/>
+          <w:sz w:val="16"/>
+          <w:szCs w:val="16"/>
+        </w:rPr>
+        <w:t>.</w:t>
+      </w:r>
+    </w:p>
+    <w:p>
+      <w:pPr>
+        <w:ind w:left="360"/>
+        <w:rPr>
+          <w:color w:val="000000"/>
+          <w:spacing w:val="-8"/>
+          <w:sz w:val="16"/>
+          <w:szCs w:val="16"/>
+        </w:rPr>
+      </w:pPr>
     </w:p>
     <w:p>
       <w:pPr>
@@ -1706,6 +3153,17 @@
     </w:p>
     <w:p>
       <w:pPr>
+        <w:ind w:left="360"/>
+        <w:rPr>
+          <w:color w:val="000000"/>
+          <w:spacing w:val="-8"/>
+          <w:sz w:val="16"/>
+          <w:szCs w:val="16"/>
+        </w:rPr>
+      </w:pPr>
+    </w:p>
+    <w:p>
+      <w:pPr>
         <w:numPr>
           <w:ilvl w:val="0"/>
           <w:numId w:val="22"/>
@@ -1758,6 +3216,17 @@
     </w:p>
     <w:p>
       <w:pPr>
+        <w:ind w:left="360"/>
+        <w:rPr>
+          <w:color w:val="000000"/>
+          <w:spacing w:val="-8"/>
+          <w:sz w:val="16"/>
+          <w:szCs w:val="16"/>
+        </w:rPr>
+      </w:pPr>
+    </w:p>
+    <w:p>
+      <w:pPr>
         <w:numPr>
           <w:ilvl w:val="0"/>
           <w:numId w:val="22"/>
@@ -1960,8 +3429,40 @@
           <w:sz w:val="16"/>
           <w:szCs w:val="16"/>
         </w:rPr>
-        <w:t>(http://www.sciencedirect.com/science/article/pii/S0957417416305486)</w:t>
-      </w:r>
+        <w:t>(</w:t>
+      </w:r>
+      <w:hyperlink r:id="rId18" w:history="1">
+        <w:r>
+          <w:rPr>
+            <w:rStyle w:val="Hyperlink"/>
+            <w:rFonts w:ascii="Palatino" w:hAnsi="Palatino" w:cs="Times New Roman"/>
+            <w:spacing w:val="-8"/>
+            <w:sz w:val="16"/>
+            <w:szCs w:val="16"/>
+          </w:rPr>
+          <w:t>http://www.sciencedirect.com/science/article/pii/S0957417416305486</w:t>
+        </w:r>
+      </w:hyperlink>
+      <w:r>
+        <w:rPr>
+          <w:color w:val="000000"/>
+          <w:spacing w:val="-8"/>
+          <w:sz w:val="16"/>
+          <w:szCs w:val="16"/>
+        </w:rPr>
+        <w:t>)</w:t>
+      </w:r>
+    </w:p>
+    <w:p>
+      <w:pPr>
+        <w:ind w:left="360"/>
+        <w:rPr>
+          <w:color w:val="000000"/>
+          <w:spacing w:val="-8"/>
+          <w:sz w:val="16"/>
+          <w:szCs w:val="16"/>
+        </w:rPr>
+      </w:pPr>
     </w:p>
     <w:p>
       <w:pPr>
@@ -1983,6 +3484,280 @@
           <w:sz w:val="16"/>
           <w:szCs w:val="16"/>
         </w:rPr>
+        <w:t xml:space="preserve">Verma, S. and Nidhi, V., 2017. Extractive summarization using deep learning. </w:t>
+      </w:r>
+      <w:proofErr w:type="spellStart"/>
+      <w:r>
+        <w:rPr>
+          <w:color w:val="000000"/>
+          <w:spacing w:val="-8"/>
+          <w:sz w:val="16"/>
+          <w:szCs w:val="16"/>
+        </w:rPr>
+        <w:t>arXiv</w:t>
+      </w:r>
+      <w:proofErr w:type="spellEnd"/>
+      <w:r>
+        <w:rPr>
+          <w:color w:val="000000"/>
+          <w:spacing w:val="-8"/>
+          <w:sz w:val="16"/>
+          <w:szCs w:val="16"/>
+        </w:rPr>
+        <w:t xml:space="preserve"> preprint arXiv:1708.04439.</w:t>
+      </w:r>
+    </w:p>
+    <w:p>
+      <w:pPr>
+        <w:ind w:left="360"/>
+        <w:rPr>
+          <w:color w:val="000000"/>
+          <w:spacing w:val="-8"/>
+          <w:sz w:val="16"/>
+          <w:szCs w:val="16"/>
+        </w:rPr>
+      </w:pPr>
+    </w:p>
+    <w:p>
+      <w:pPr>
+        <w:numPr>
+          <w:ilvl w:val="0"/>
+          <w:numId w:val="22"/>
+        </w:numPr>
+        <w:rPr>
+          <w:color w:val="000000"/>
+          <w:spacing w:val="-8"/>
+          <w:sz w:val="16"/>
+          <w:szCs w:val="16"/>
+        </w:rPr>
+      </w:pPr>
+      <w:r>
+        <w:rPr>
+          <w:color w:val="000000"/>
+          <w:spacing w:val="-8"/>
+          <w:sz w:val="16"/>
+          <w:szCs w:val="16"/>
+        </w:rPr>
+        <w:t>Singhal, S. and Bhattacharya, A., 2015. Abstractive Text Summarization.</w:t>
+      </w:r>
+    </w:p>
+    <w:p>
+      <w:pPr>
+        <w:ind w:left="360"/>
+        <w:rPr>
+          <w:color w:val="000000"/>
+          <w:spacing w:val="-8"/>
+          <w:sz w:val="16"/>
+          <w:szCs w:val="16"/>
+        </w:rPr>
+      </w:pPr>
+    </w:p>
+    <w:p>
+      <w:pPr>
+        <w:numPr>
+          <w:ilvl w:val="0"/>
+          <w:numId w:val="22"/>
+        </w:numPr>
+        <w:rPr>
+          <w:color w:val="000000"/>
+          <w:spacing w:val="-8"/>
+          <w:sz w:val="16"/>
+          <w:szCs w:val="16"/>
+        </w:rPr>
+      </w:pPr>
+      <w:r>
+        <w:rPr>
+          <w:color w:val="000000"/>
+          <w:spacing w:val="-8"/>
+          <w:sz w:val="16"/>
+          <w:szCs w:val="16"/>
+        </w:rPr>
+        <w:t xml:space="preserve">Oriol </w:t>
+      </w:r>
+      <w:proofErr w:type="spellStart"/>
+      <w:r>
+        <w:rPr>
+          <w:color w:val="000000"/>
+          <w:spacing w:val="-8"/>
+          <w:sz w:val="16"/>
+          <w:szCs w:val="16"/>
+        </w:rPr>
+        <w:t>Vinyals</w:t>
+      </w:r>
+      <w:proofErr w:type="spellEnd"/>
+      <w:r>
+        <w:rPr>
+          <w:color w:val="000000"/>
+          <w:spacing w:val="-8"/>
+          <w:sz w:val="16"/>
+          <w:szCs w:val="16"/>
+        </w:rPr>
+        <w:t xml:space="preserve">, </w:t>
+      </w:r>
+      <w:proofErr w:type="spellStart"/>
+      <w:r>
+        <w:rPr>
+          <w:color w:val="000000"/>
+          <w:spacing w:val="-8"/>
+          <w:sz w:val="16"/>
+          <w:szCs w:val="16"/>
+        </w:rPr>
+        <w:t>Meire</w:t>
+      </w:r>
+      <w:proofErr w:type="spellEnd"/>
+      <w:r>
+        <w:rPr>
+          <w:color w:val="000000"/>
+          <w:spacing w:val="-8"/>
+          <w:sz w:val="16"/>
+          <w:szCs w:val="16"/>
+        </w:rPr>
+        <w:t xml:space="preserve"> Fortunato, and Navdeep </w:t>
+      </w:r>
+      <w:proofErr w:type="spellStart"/>
+      <w:r>
+        <w:rPr>
+          <w:color w:val="000000"/>
+          <w:spacing w:val="-8"/>
+          <w:sz w:val="16"/>
+          <w:szCs w:val="16"/>
+        </w:rPr>
+        <w:t>Jaitly</w:t>
+      </w:r>
+      <w:proofErr w:type="spellEnd"/>
+      <w:r>
+        <w:rPr>
+          <w:color w:val="000000"/>
+          <w:spacing w:val="-8"/>
+          <w:sz w:val="16"/>
+          <w:szCs w:val="16"/>
+        </w:rPr>
+        <w:t>. Pointer networks. In Advances in Neural</w:t>
+      </w:r>
+      <w:r>
+        <w:rPr>
+          <w:color w:val="000000"/>
+          <w:spacing w:val="-8"/>
+          <w:sz w:val="16"/>
+          <w:szCs w:val="16"/>
+        </w:rPr>
+        <w:t xml:space="preserve"> </w:t>
+      </w:r>
+      <w:r>
+        <w:rPr>
+          <w:color w:val="000000"/>
+          <w:spacing w:val="-8"/>
+          <w:sz w:val="16"/>
+          <w:szCs w:val="16"/>
+        </w:rPr>
+        <w:t>Information Processing Systems, pages 2692–2700, 2015.</w:t>
+      </w:r>
+    </w:p>
+    <w:p>
+      <w:pPr>
+        <w:pStyle w:val="ListParagraph"/>
+        <w:rPr>
+          <w:color w:val="000000"/>
+          <w:spacing w:val="-8"/>
+          <w:sz w:val="16"/>
+          <w:szCs w:val="16"/>
+        </w:rPr>
+      </w:pPr>
+    </w:p>
+    <w:p>
+      <w:pPr>
+        <w:numPr>
+          <w:ilvl w:val="0"/>
+          <w:numId w:val="22"/>
+        </w:numPr>
+        <w:rPr>
+          <w:color w:val="000000"/>
+          <w:spacing w:val="-8"/>
+          <w:sz w:val="16"/>
+          <w:szCs w:val="16"/>
+        </w:rPr>
+      </w:pPr>
+      <w:r>
+        <w:rPr>
+          <w:color w:val="000000"/>
+          <w:spacing w:val="-8"/>
+          <w:sz w:val="16"/>
+          <w:szCs w:val="16"/>
+        </w:rPr>
+        <w:t xml:space="preserve">Abigail See, Peter J Liu, and Christopher D Manning. Get to the point: Summarization with </w:t>
+      </w:r>
+      <w:proofErr w:type="spellStart"/>
+      <w:r>
+        <w:rPr>
+          <w:color w:val="000000"/>
+          <w:spacing w:val="-8"/>
+          <w:sz w:val="16"/>
+          <w:szCs w:val="16"/>
+        </w:rPr>
+        <w:t>pointergenerator</w:t>
+      </w:r>
+      <w:proofErr w:type="spellEnd"/>
+      <w:r>
+        <w:rPr>
+          <w:color w:val="000000"/>
+          <w:spacing w:val="-8"/>
+          <w:sz w:val="16"/>
+          <w:szCs w:val="16"/>
+        </w:rPr>
+        <w:t xml:space="preserve"> networks. </w:t>
+      </w:r>
+      <w:proofErr w:type="spellStart"/>
+      <w:r>
+        <w:rPr>
+          <w:color w:val="000000"/>
+          <w:spacing w:val="-8"/>
+          <w:sz w:val="16"/>
+          <w:szCs w:val="16"/>
+        </w:rPr>
+        <w:t>arXiv</w:t>
+      </w:r>
+      <w:proofErr w:type="spellEnd"/>
+      <w:r>
+        <w:rPr>
+          <w:color w:val="000000"/>
+          <w:spacing w:val="-8"/>
+          <w:sz w:val="16"/>
+          <w:szCs w:val="16"/>
+        </w:rPr>
+        <w:t xml:space="preserve"> preprint arXiv:1704.04368, 2017.</w:t>
+      </w:r>
+    </w:p>
+    <w:p>
+      <w:pPr>
+        <w:ind w:left="360"/>
+        <w:rPr>
+          <w:color w:val="000000"/>
+          <w:spacing w:val="-8"/>
+          <w:sz w:val="16"/>
+          <w:szCs w:val="16"/>
+        </w:rPr>
+      </w:pPr>
+    </w:p>
+    <w:p>
+      <w:pPr>
+        <w:numPr>
+          <w:ilvl w:val="0"/>
+          <w:numId w:val="22"/>
+        </w:numPr>
+        <w:rPr>
+          <w:color w:val="000000"/>
+          <w:spacing w:val="-8"/>
+          <w:sz w:val="16"/>
+          <w:szCs w:val="16"/>
+        </w:rPr>
+      </w:pPr>
+      <w:r>
+        <w:rPr>
+          <w:color w:val="000000"/>
+          <w:spacing w:val="-8"/>
+          <w:sz w:val="16"/>
+          <w:szCs w:val="16"/>
+        </w:rPr>
         <w:t>J</w:t>
       </w:r>
       <w:r>
@@ -2073,297 +3848,6 @@
     </w:p>
     <w:p>
       <w:pPr>
-        <w:pStyle w:val="References"/>
-        <w:rPr>
-          <w:rFonts w:ascii="Palatino" w:hAnsi="Palatino" w:cs="Tms Rmn"/>
-          <w:color w:val="000000"/>
-        </w:rPr>
-      </w:pPr>
-    </w:p>
-    <w:p>
-      <w:pPr>
-        <w:pStyle w:val="References"/>
-        <w:rPr>
-          <w:rFonts w:ascii="Palatino" w:hAnsi="Palatino" w:cs="Tms Rmn"/>
-          <w:color w:val="000000"/>
-        </w:rPr>
-      </w:pPr>
-    </w:p>
-    <w:p>
-      <w:pPr>
-        <w:pStyle w:val="References"/>
-        <w:rPr>
-          <w:rFonts w:ascii="Palatino" w:hAnsi="Palatino" w:cs="Tms Rmn"/>
-          <w:color w:val="000000"/>
-        </w:rPr>
-      </w:pPr>
-    </w:p>
-    <w:p>
-      <w:pPr>
-        <w:pStyle w:val="References"/>
-        <w:rPr>
-          <w:rFonts w:ascii="Palatino" w:hAnsi="Palatino" w:cs="Tms Rmn"/>
-          <w:color w:val="000000"/>
-        </w:rPr>
-      </w:pPr>
-    </w:p>
-    <w:p>
-      <w:pPr>
-        <w:pStyle w:val="References"/>
-        <w:rPr>
-          <w:rFonts w:ascii="Palatino" w:hAnsi="Palatino" w:cs="Tms Rmn"/>
-          <w:color w:val="000000"/>
-        </w:rPr>
-      </w:pPr>
-    </w:p>
-    <w:p>
-      <w:pPr>
-        <w:pStyle w:val="References"/>
-        <w:rPr>
-          <w:rFonts w:ascii="Palatino" w:hAnsi="Palatino" w:cs="Tms Rmn"/>
-          <w:color w:val="000000"/>
-        </w:rPr>
-      </w:pPr>
-    </w:p>
-    <w:p>
-      <w:pPr>
-        <w:pStyle w:val="References"/>
-        <w:rPr>
-          <w:rFonts w:ascii="Palatino" w:hAnsi="Palatino" w:cs="Tms Rmn"/>
-          <w:color w:val="000000"/>
-        </w:rPr>
-      </w:pPr>
-    </w:p>
-    <w:p>
-      <w:pPr>
-        <w:pStyle w:val="References"/>
-        <w:rPr>
-          <w:rFonts w:ascii="Palatino" w:hAnsi="Palatino" w:cs="Tms Rmn"/>
-          <w:color w:val="000000"/>
-        </w:rPr>
-      </w:pPr>
-    </w:p>
-    <w:p>
-      <w:pPr>
-        <w:pStyle w:val="References"/>
-        <w:rPr>
-          <w:rFonts w:ascii="Palatino" w:hAnsi="Palatino" w:cs="Tms Rmn"/>
-          <w:color w:val="000000"/>
-        </w:rPr>
-      </w:pPr>
-    </w:p>
-    <w:p>
-      <w:pPr>
-        <w:pStyle w:val="References"/>
-        <w:rPr>
-          <w:rFonts w:ascii="Palatino" w:hAnsi="Palatino" w:cs="Tms Rmn"/>
-          <w:color w:val="000000"/>
-        </w:rPr>
-      </w:pPr>
-    </w:p>
-    <w:p>
-      <w:pPr>
-        <w:pStyle w:val="References"/>
-        <w:rPr>
-          <w:rFonts w:ascii="Palatino" w:hAnsi="Palatino" w:cs="Tms Rmn"/>
-          <w:color w:val="000000"/>
-        </w:rPr>
-      </w:pPr>
-    </w:p>
-    <w:p>
-      <w:pPr>
-        <w:pStyle w:val="References"/>
-        <w:rPr>
-          <w:rFonts w:ascii="Palatino" w:hAnsi="Palatino" w:cs="Tms Rmn"/>
-          <w:color w:val="000000"/>
-        </w:rPr>
-      </w:pPr>
-    </w:p>
-    <w:p>
-      <w:pPr>
-        <w:pStyle w:val="References"/>
-        <w:rPr>
-          <w:rFonts w:ascii="Palatino" w:hAnsi="Palatino" w:cs="Tms Rmn"/>
-          <w:color w:val="000000"/>
-        </w:rPr>
-      </w:pPr>
-    </w:p>
-    <w:p>
-      <w:pPr>
-        <w:pStyle w:val="References"/>
-        <w:rPr>
-          <w:rFonts w:ascii="Palatino" w:hAnsi="Palatino" w:cs="Tms Rmn"/>
-          <w:color w:val="000000"/>
-        </w:rPr>
-      </w:pPr>
-    </w:p>
-    <w:p>
-      <w:pPr>
-        <w:pStyle w:val="References"/>
-        <w:rPr>
-          <w:rFonts w:ascii="Palatino" w:hAnsi="Palatino" w:cs="Tms Rmn"/>
-          <w:color w:val="000000"/>
-        </w:rPr>
-      </w:pPr>
-    </w:p>
-    <w:p>
-      <w:pPr>
-        <w:pStyle w:val="References"/>
-        <w:rPr>
-          <w:rFonts w:ascii="Palatino" w:hAnsi="Palatino" w:cs="Tms Rmn"/>
-          <w:color w:val="000000"/>
-        </w:rPr>
-      </w:pPr>
-    </w:p>
-    <w:p>
-      <w:pPr>
-        <w:pStyle w:val="References"/>
-        <w:rPr>
-          <w:rFonts w:ascii="Palatino" w:hAnsi="Palatino" w:cs="Tms Rmn"/>
-          <w:color w:val="000000"/>
-        </w:rPr>
-      </w:pPr>
-    </w:p>
-    <w:p>
-      <w:pPr>
-        <w:pStyle w:val="References"/>
-        <w:rPr>
-          <w:rFonts w:ascii="Palatino" w:hAnsi="Palatino" w:cs="Tms Rmn"/>
-          <w:color w:val="000000"/>
-        </w:rPr>
-      </w:pPr>
-    </w:p>
-    <w:p>
-      <w:pPr>
-        <w:pStyle w:val="References"/>
-        <w:rPr>
-          <w:rFonts w:ascii="Palatino" w:hAnsi="Palatino" w:cs="Tms Rmn"/>
-          <w:color w:val="000000"/>
-        </w:rPr>
-      </w:pPr>
-    </w:p>
-    <w:p>
-      <w:pPr>
-        <w:pStyle w:val="References"/>
-        <w:rPr>
-          <w:rFonts w:ascii="Palatino" w:hAnsi="Palatino" w:cs="Tms Rmn"/>
-          <w:color w:val="000000"/>
-        </w:rPr>
-      </w:pPr>
-    </w:p>
-    <w:p>
-      <w:pPr>
-        <w:pStyle w:val="References"/>
-        <w:rPr>
-          <w:rFonts w:ascii="Palatino" w:hAnsi="Palatino" w:cs="Tms Rmn"/>
-          <w:color w:val="000000"/>
-        </w:rPr>
-      </w:pPr>
-    </w:p>
-    <w:p>
-      <w:pPr>
-        <w:pStyle w:val="References"/>
-        <w:rPr>
-          <w:rFonts w:ascii="Palatino" w:hAnsi="Palatino" w:cs="Tms Rmn"/>
-          <w:color w:val="000000"/>
-        </w:rPr>
-      </w:pPr>
-    </w:p>
-    <w:p>
-      <w:pPr>
-        <w:pStyle w:val="References"/>
-        <w:rPr>
-          <w:rFonts w:ascii="Palatino" w:hAnsi="Palatino" w:cs="Tms Rmn"/>
-          <w:color w:val="000000"/>
-        </w:rPr>
-      </w:pPr>
-    </w:p>
-    <w:p>
-      <w:pPr>
-        <w:pStyle w:val="References"/>
-        <w:rPr>
-          <w:rFonts w:ascii="Palatino" w:hAnsi="Palatino" w:cs="Tms Rmn"/>
-          <w:color w:val="000000"/>
-        </w:rPr>
-      </w:pPr>
-    </w:p>
-    <w:p>
-      <w:pPr>
-        <w:pStyle w:val="References"/>
-        <w:rPr>
-          <w:rFonts w:ascii="Palatino" w:hAnsi="Palatino" w:cs="Tms Rmn"/>
-          <w:color w:val="000000"/>
-        </w:rPr>
-      </w:pPr>
-    </w:p>
-    <w:p>
-      <w:pPr>
-        <w:pStyle w:val="FigureCaption0"/>
-        <w:rPr>
-          <w:rFonts w:ascii="Helvetica" w:hAnsi="Helvetica"/>
-          <w:b/>
-          <w:bCs/>
-          <w:color w:val="000000"/>
-        </w:rPr>
-      </w:pPr>
-    </w:p>
-    <w:p>
-      <w:pPr>
-        <w:pStyle w:val="FigureCaption0"/>
-        <w:rPr>
-          <w:rFonts w:ascii="Helvetica" w:hAnsi="Helvetica"/>
-          <w:b/>
-          <w:bCs/>
-          <w:color w:val="000000"/>
-        </w:rPr>
-      </w:pPr>
-    </w:p>
-    <w:p>
-      <w:pPr>
-        <w:pStyle w:val="FigureCaption0"/>
-        <w:rPr>
-          <w:rFonts w:ascii="Helvetica" w:hAnsi="Helvetica"/>
-          <w:b/>
-          <w:bCs/>
-          <w:color w:val="000000"/>
-        </w:rPr>
-      </w:pPr>
-    </w:p>
-    <w:p>
-      <w:pPr>
-        <w:pStyle w:val="FigureCaption0"/>
-        <w:rPr>
-          <w:rFonts w:ascii="Helvetica" w:hAnsi="Helvetica"/>
-          <w:b/>
-          <w:bCs/>
-          <w:color w:val="000000"/>
-        </w:rPr>
-      </w:pPr>
-    </w:p>
-    <w:p>
-      <w:pPr>
-        <w:pStyle w:val="FigureCaption0"/>
-        <w:rPr>
-          <w:rFonts w:ascii="Helvetica" w:hAnsi="Helvetica"/>
-          <w:b/>
-          <w:bCs/>
-          <w:color w:val="000000"/>
-        </w:rPr>
-      </w:pPr>
-    </w:p>
-    <w:p>
-      <w:pPr>
-        <w:pStyle w:val="FigureCaption0"/>
-        <w:rPr>
-          <w:rFonts w:ascii="Helvetica" w:hAnsi="Helvetica"/>
-          <w:b/>
-          <w:bCs/>
-          <w:color w:val="000000"/>
-        </w:rPr>
-      </w:pPr>
-    </w:p>
-    <w:p>
-      <w:pPr>
         <w:pStyle w:val="VITA"/>
         <w:rPr>
           <w:color w:val="000000"/>
@@ -2373,8 +3857,8 @@
       </w:pPr>
     </w:p>
     <w:sectPr>
-      <w:headerReference w:type="even" r:id="rId16"/>
-      <w:headerReference w:type="default" r:id="rId17"/>
+      <w:headerReference w:type="even" r:id="rId19"/>
+      <w:headerReference w:type="default" r:id="rId20"/>
       <w:type w:val="continuous"/>
       <w:pgSz w:w="11906" w:h="16838" w:code="9"/>
       <w:pgMar w:top="1418" w:right="1418" w:bottom="1418" w:left="1418" w:header="607" w:footer="74" w:gutter="0"/>
@@ -2515,7 +3999,31 @@
     </w:r>
     <w:r>
       <w:tab/>
-      <w:t>IEEE TRANSACTIONS ON XXXXXXXXXXXXXXXXXXXX,  vol.  #,  no.  #,  MMMMMMMM  1996</w:t>
+      <w:t xml:space="preserve">IEEE TRANSACTIONS ON </w:t>
+    </w:r>
+    <w:proofErr w:type="gramStart"/>
+    <w:r>
+      <w:t>XXXXXXXXXXXXXXXXXXXX,  vol.</w:t>
+    </w:r>
+    <w:proofErr w:type="gramEnd"/>
+    <w:r>
+      <w:t xml:space="preserve">  #</w:t>
+    </w:r>
+    <w:proofErr w:type="gramStart"/>
+    <w:r>
+      <w:t>,  no.</w:t>
+    </w:r>
+    <w:proofErr w:type="gramEnd"/>
+    <w:r>
+      <w:t xml:space="preserve">  #</w:t>
+    </w:r>
+    <w:proofErr w:type="gramStart"/>
+    <w:r>
+      <w:t>,  MMMMMMMM</w:t>
+    </w:r>
+    <w:proofErr w:type="gramEnd"/>
+    <w:r>
+      <w:t xml:space="preserve">  1996</w:t>
     </w:r>
   </w:p>
 </w:hdr>
@@ -6682,6 +8190,17 @@
       <w:shd w:val="clear" w:color="auto" w:fill="E1DFDD"/>
     </w:rPr>
   </w:style>
+  <w:style w:type="paragraph" w:styleId="ListParagraph">
+    <w:name w:val="List Paragraph"/>
+    <w:basedOn w:val="Normal"/>
+    <w:uiPriority w:val="34"/>
+    <w:qFormat/>
+    <w:rsid w:val="00F14A98"/>
+    <w:pPr>
+      <w:ind w:left="720"/>
+      <w:contextualSpacing/>
+    </w:pPr>
+  </w:style>
 </w:styles>
 </file>
 
@@ -6973,7 +8492,7 @@
 </file>
 
 <file path=customXml/itemProps1.xml><?xml version="1.0" encoding="utf-8"?>
-<ds:datastoreItem xmlns:ds="http://schemas.openxmlformats.org/officeDocument/2006/customXml" ds:itemID="{A55E4AEB-BD2C-46E7-B6C9-1DE252B2A146}">
+<ds:datastoreItem xmlns:ds="http://schemas.openxmlformats.org/officeDocument/2006/customXml" ds:itemID="{60464778-899A-4BDA-BDC3-CF0ADBBF4FA8}">
   <ds:schemaRefs>
     <ds:schemaRef ds:uri="http://schemas.openxmlformats.org/officeDocument/2006/bibliography"/>
   </ds:schemaRefs>

</xml_diff>

<commit_message>
table of contents adjusted
</commit_message>
<xml_diff>
--- a/CW2/Submission/research_report_final.docx
+++ b/CW2/Submission/research_report_final.docx
@@ -1,6 +1,6 @@
 
 <file path=word/document.xml><?xml version="1.0" encoding="utf-8"?>
-<w:document xmlns:wpc="http://schemas.microsoft.com/office/word/2010/wordprocessingCanvas" xmlns:cx="http://schemas.microsoft.com/office/drawing/2014/chartex" xmlns:cx1="http://schemas.microsoft.com/office/drawing/2015/9/8/chartex" xmlns:cx2="http://schemas.microsoft.com/office/drawing/2015/10/21/chartex" xmlns:cx3="http://schemas.microsoft.com/office/drawing/2016/5/9/chartex" xmlns:cx4="http://schemas.microsoft.com/office/drawing/2016/5/10/chartex" xmlns:cx5="http://schemas.microsoft.com/office/drawing/2016/5/11/chartex" xmlns:cx6="http://schemas.microsoft.com/office/drawing/2016/5/12/chartex" xmlns:cx7="http://schemas.microsoft.com/office/drawing/2016/5/13/chartex" xmlns:cx8="http://schemas.microsoft.com/office/drawing/2016/5/14/chartex" xmlns:mc="http://schemas.openxmlformats.org/markup-compatibility/2006" xmlns:aink="http://schemas.microsoft.com/office/drawing/2016/ink" xmlns:am3d="http://schemas.microsoft.com/office/drawing/2017/model3d" xmlns:o="urn:schemas-microsoft-com:office:office" xmlns:r="http://schemas.openxmlformats.org/officeDocument/2006/relationships" xmlns:m="http://schemas.openxmlformats.org/officeDocument/2006/math" xmlns:v="urn:schemas-microsoft-com:vml" xmlns:wp14="http://schemas.microsoft.com/office/word/2010/wordprocessingDrawing" xmlns:wp="http://schemas.openxmlformats.org/drawingml/2006/wordprocessingDrawing" xmlns:w10="urn:schemas-microsoft-com:office:word" xmlns:w="http://schemas.openxmlformats.org/wordprocessingml/2006/main" xmlns:w14="http://schemas.microsoft.com/office/word/2010/wordml" xmlns:w15="http://schemas.microsoft.com/office/word/2012/wordml" xmlns:w16cex="http://schemas.microsoft.com/office/word/2018/wordml/cex" xmlns:w16cid="http://schemas.microsoft.com/office/word/2016/wordml/cid" xmlns:w16="http://schemas.microsoft.com/office/word/2018/wordml" xmlns:w16se="http://schemas.microsoft.com/office/word/2015/wordml/symex" xmlns:wpg="http://schemas.microsoft.com/office/word/2010/wordprocessingGroup" xmlns:wpi="http://schemas.microsoft.com/office/word/2010/wordprocessingInk" xmlns:wne="http://schemas.microsoft.com/office/word/2006/wordml" xmlns:wps="http://schemas.microsoft.com/office/word/2010/wordprocessingShape" mc:Ignorable="w14 w15 w16se w16cid w16 w16cex wp14">
+<w:document xmlns:wpc="http://schemas.microsoft.com/office/word/2010/wordprocessingCanvas" xmlns:cx="http://schemas.microsoft.com/office/drawing/2014/chartex" xmlns:cx1="http://schemas.microsoft.com/office/drawing/2015/9/8/chartex" xmlns:cx2="http://schemas.microsoft.com/office/drawing/2015/10/21/chartex" xmlns:cx3="http://schemas.microsoft.com/office/drawing/2016/5/9/chartex" xmlns:cx4="http://schemas.microsoft.com/office/drawing/2016/5/10/chartex" xmlns:cx5="http://schemas.microsoft.com/office/drawing/2016/5/11/chartex" xmlns:cx6="http://schemas.microsoft.com/office/drawing/2016/5/12/chartex" xmlns:cx7="http://schemas.microsoft.com/office/drawing/2016/5/13/chartex" xmlns:cx8="http://schemas.microsoft.com/office/drawing/2016/5/14/chartex" xmlns:mc="http://schemas.openxmlformats.org/markup-compatibility/2006" xmlns:aink="http://schemas.microsoft.com/office/drawing/2016/ink" xmlns:am3d="http://schemas.microsoft.com/office/drawing/2017/model3d" xmlns:o="urn:schemas-microsoft-com:office:office" xmlns:r="http://schemas.openxmlformats.org/officeDocument/2006/relationships" xmlns:m="http://schemas.openxmlformats.org/officeDocument/2006/math" xmlns:v="urn:schemas-microsoft-com:vml" xmlns:wp14="http://schemas.microsoft.com/office/word/2010/wordprocessingDrawing" xmlns:wp="http://schemas.openxmlformats.org/drawingml/2006/wordprocessingDrawing" xmlns:w10="urn:schemas-microsoft-com:office:word" xmlns:w="http://schemas.openxmlformats.org/wordprocessingml/2006/main" xmlns:w14="http://schemas.microsoft.com/office/word/2010/wordml" xmlns:w15="http://schemas.microsoft.com/office/word/2012/wordml" xmlns:w16cid="http://schemas.microsoft.com/office/word/2016/wordml/cid" xmlns:w16se="http://schemas.microsoft.com/office/word/2015/wordml/symex" xmlns:wpg="http://schemas.microsoft.com/office/word/2010/wordprocessingGroup" xmlns:wpi="http://schemas.microsoft.com/office/word/2010/wordprocessingInk" xmlns:wne="http://schemas.microsoft.com/office/word/2006/wordml" xmlns:wps="http://schemas.microsoft.com/office/word/2010/wordprocessingShape" mc:Ignorable="w14 w15 w16se w16cid wp14">
   <w:body>
     <w:p>
       <w:pPr>
@@ -1076,16 +1076,7 @@
         <w:t xml:space="preserve"> </w:t>
       </w:r>
       <w:r>
-        <w:t>solve the challenge of OOV</w:t>
-      </w:r>
-      <w:r>
-        <w:t xml:space="preserve"> </w:t>
-      </w:r>
-      <w:r>
-        <w:t>words and factual errors.</w:t>
-      </w:r>
-      <w:r>
-        <w:t xml:space="preserve"> They perform better than other models for multi-sentence summaries [10]</w:t>
+        <w:t>solve the challenge of OOV words and factual errors. They perform better than other models for multi-sentence summaries [10]</w:t>
       </w:r>
       <w:r>
         <w:t>.</w:t>
@@ -1132,27 +1123,7 @@
                       <w:sz w:val="16"/>
                       <w:szCs w:val="16"/>
                     </w:rPr>
-                    <w:t>4</w:t>
-                  </w:r>
-                  <w:r>
-                    <w:rPr>
-                      <w:i w:val="0"/>
-                      <w:iCs w:val="0"/>
-                      <w:color w:val="auto"/>
-                      <w:sz w:val="16"/>
-                      <w:szCs w:val="16"/>
-                    </w:rPr>
-                    <w:t xml:space="preserve"> – </w:t>
-                  </w:r>
-                  <w:r>
-                    <w:rPr>
-                      <w:i w:val="0"/>
-                      <w:iCs w:val="0"/>
-                      <w:color w:val="auto"/>
-                      <w:sz w:val="16"/>
-                      <w:szCs w:val="16"/>
-                    </w:rPr>
-                    <w:t>Pointer Generator Network.</w:t>
+                    <w:t>4 – Pointer Generator Network.</w:t>
                   </w:r>
                 </w:p>
               </w:txbxContent>
@@ -1316,14 +1287,7 @@
           <w:color w:val="000000"/>
           <w:spacing w:val="-8"/>
         </w:rPr>
-        <w:t>Verma, S. and Nidhi</w:t>
-      </w:r>
-      <w:r>
-        <w:rPr>
-          <w:color w:val="000000"/>
-          <w:spacing w:val="-8"/>
-        </w:rPr>
-        <w:t xml:space="preserve"> propose an </w:t>
+        <w:t xml:space="preserve">Verma, S. and Nidhi propose an </w:t>
       </w:r>
       <w:r>
         <w:rPr>
@@ -1337,42 +1301,44 @@
           <w:color w:val="000000"/>
           <w:spacing w:val="-8"/>
         </w:rPr>
-        <w:t xml:space="preserve">approach </w:t>
-      </w:r>
-      <w:r>
-        <w:rPr>
-          <w:color w:val="000000"/>
-          <w:spacing w:val="-8"/>
-        </w:rPr>
-        <w:t xml:space="preserve">that </w:t>
-      </w:r>
-      <w:r>
-        <w:rPr>
-          <w:color w:val="000000"/>
-          <w:spacing w:val="-8"/>
-        </w:rPr>
-        <w:t xml:space="preserve">involves a mixture of </w:t>
-      </w:r>
-      <w:r>
-        <w:rPr>
-          <w:color w:val="000000"/>
-          <w:spacing w:val="-8"/>
-        </w:rPr>
-        <w:t xml:space="preserve">feature </w:t>
-      </w:r>
-      <w:r>
-        <w:rPr>
-          <w:color w:val="000000"/>
-          <w:spacing w:val="-8"/>
-        </w:rPr>
-        <w:t xml:space="preserve">engineering and </w:t>
-      </w:r>
-      <w:r>
-        <w:rPr>
-          <w:color w:val="000000"/>
-          <w:spacing w:val="-8"/>
-        </w:rPr>
-        <w:t>using</w:t>
+        <w:t>approach that involves a mixture of feature engineering and using established methods in wider literature. The research was primarily motived by a proposition that perhaps</w:t>
+      </w:r>
+      <w:r>
+        <w:rPr>
+          <w:color w:val="000000"/>
+          <w:spacing w:val="-8"/>
+        </w:rPr>
+        <w:t xml:space="preserve"> better performance can be achieved by using </w:t>
+      </w:r>
+      <w:proofErr w:type="spellStart"/>
+      <w:r>
+        <w:rPr>
+          <w:color w:val="000000"/>
+          <w:spacing w:val="-8"/>
+        </w:rPr>
+        <w:t>simpiler</w:t>
+      </w:r>
+      <w:proofErr w:type="spellEnd"/>
+      <w:r>
+        <w:rPr>
+          <w:color w:val="000000"/>
+          <w:spacing w:val="-8"/>
+        </w:rPr>
+        <w:t xml:space="preserve"> RBMs mixed with carefully engineered features</w:t>
+      </w:r>
+      <w:r>
+        <w:rPr>
+          <w:color w:val="000000"/>
+          <w:spacing w:val="-8"/>
+        </w:rPr>
+        <w:t>, it is</w:t>
+      </w:r>
+      <w:r>
+        <w:rPr>
+          <w:color w:val="000000"/>
+          <w:spacing w:val="-8"/>
+        </w:rPr>
+        <w:t xml:space="preserve"> applied to summarize factual reports</w:t>
       </w:r>
       <w:r>
         <w:rPr>
@@ -1386,58 +1352,14 @@
           <w:color w:val="000000"/>
           <w:spacing w:val="-8"/>
         </w:rPr>
-        <w:t xml:space="preserve">established </w:t>
-      </w:r>
-      <w:r>
-        <w:rPr>
-          <w:color w:val="000000"/>
-          <w:spacing w:val="-8"/>
-        </w:rPr>
-        <w:t>methods in wider literature</w:t>
-      </w:r>
-      <w:r>
-        <w:rPr>
-          <w:color w:val="000000"/>
-          <w:spacing w:val="-8"/>
-        </w:rPr>
-        <w:t>. The research was primarily motived by a proposition that perhaps</w:t>
-      </w:r>
-      <w:r>
-        <w:rPr>
-          <w:color w:val="000000"/>
-          <w:spacing w:val="-8"/>
-        </w:rPr>
-        <w:t xml:space="preserve"> better performance can be achieved by using </w:t>
-      </w:r>
-      <w:proofErr w:type="spellStart"/>
-      <w:r>
-        <w:rPr>
-          <w:color w:val="000000"/>
-          <w:spacing w:val="-8"/>
-        </w:rPr>
-        <w:t>simpiler</w:t>
-      </w:r>
-      <w:proofErr w:type="spellEnd"/>
-      <w:r>
-        <w:rPr>
-          <w:color w:val="000000"/>
-          <w:spacing w:val="-8"/>
-        </w:rPr>
-        <w:t xml:space="preserve"> RBMs mixed with carefully engineered features</w:t>
-      </w:r>
-      <w:r>
-        <w:rPr>
-          <w:color w:val="000000"/>
-          <w:spacing w:val="-8"/>
-        </w:rPr>
-        <w:t>, it is</w:t>
-      </w:r>
-      <w:r>
-        <w:rPr>
-          <w:color w:val="000000"/>
-          <w:spacing w:val="-8"/>
-        </w:rPr>
-        <w:t xml:space="preserve"> applied to summarize factual reports</w:t>
+        <w:t xml:space="preserve">from several domains </w:t>
+      </w:r>
+      <w:r>
+        <w:rPr>
+          <w:color w:val="000000"/>
+          <w:spacing w:val="-8"/>
+        </w:rPr>
+        <w:t>[8].</w:t>
       </w:r>
       <w:r>
         <w:rPr>
@@ -1446,70 +1368,28 @@
         </w:rPr>
         <w:t xml:space="preserve"> </w:t>
       </w:r>
-      <w:r>
-        <w:rPr>
-          <w:color w:val="000000"/>
-          <w:spacing w:val="-8"/>
-        </w:rPr>
-        <w:t xml:space="preserve">from several domains </w:t>
-      </w:r>
-      <w:r>
-        <w:rPr>
-          <w:color w:val="000000"/>
-          <w:spacing w:val="-8"/>
-        </w:rPr>
-        <w:t>[8].</w:t>
-      </w:r>
-      <w:r>
-        <w:rPr>
-          <w:color w:val="000000"/>
-          <w:spacing w:val="-8"/>
-        </w:rPr>
-        <w:t xml:space="preserve"> </w:t>
-      </w:r>
-    </w:p>
-    <w:p>
-      <w:pPr>
-        <w:rPr>
-          <w:color w:val="000000"/>
-          <w:spacing w:val="-8"/>
-        </w:rPr>
-      </w:pPr>
-    </w:p>
-    <w:p>
-      <w:pPr>
-        <w:rPr>
-          <w:color w:val="000000"/>
-          <w:spacing w:val="-8"/>
-        </w:rPr>
-      </w:pPr>
-      <w:r>
-        <w:rPr>
-          <w:color w:val="000000"/>
-          <w:spacing w:val="-8"/>
-        </w:rPr>
-        <w:t xml:space="preserve">Their proposed approach </w:t>
-      </w:r>
-      <w:r>
-        <w:rPr>
-          <w:color w:val="000000"/>
-          <w:spacing w:val="-8"/>
-        </w:rPr>
-        <w:t>consists of three</w:t>
-      </w:r>
-      <w:r>
-        <w:rPr>
-          <w:color w:val="000000"/>
-          <w:spacing w:val="-8"/>
-        </w:rPr>
-        <w:t xml:space="preserve"> </w:t>
-      </w:r>
-      <w:r>
-        <w:rPr>
-          <w:color w:val="000000"/>
-          <w:spacing w:val="-8"/>
-        </w:rPr>
-        <w:t xml:space="preserve">phases: </w:t>
+    </w:p>
+    <w:p>
+      <w:pPr>
+        <w:rPr>
+          <w:color w:val="000000"/>
+          <w:spacing w:val="-8"/>
+        </w:rPr>
+      </w:pPr>
+    </w:p>
+    <w:p>
+      <w:pPr>
+        <w:rPr>
+          <w:color w:val="000000"/>
+          <w:spacing w:val="-8"/>
+        </w:rPr>
+      </w:pPr>
+      <w:r>
+        <w:rPr>
+          <w:color w:val="000000"/>
+          <w:spacing w:val="-8"/>
+        </w:rPr>
+        <w:t xml:space="preserve">Their proposed approach consists of three phases: </w:t>
       </w:r>
       <w:r>
         <w:rPr>
@@ -1557,21 +1437,7 @@
           <w:color w:val="000000"/>
           <w:spacing w:val="-8"/>
         </w:rPr>
-        <w:t>, which work together to generate</w:t>
-      </w:r>
-      <w:r>
-        <w:rPr>
-          <w:color w:val="000000"/>
-          <w:spacing w:val="-8"/>
-        </w:rPr>
-        <w:t xml:space="preserve"> </w:t>
-      </w:r>
-      <w:r>
-        <w:rPr>
-          <w:color w:val="000000"/>
-          <w:spacing w:val="-8"/>
-        </w:rPr>
-        <w:t>a coherent</w:t>
+        <w:t>, which work together to generate a coherent</w:t>
       </w:r>
       <w:r>
         <w:rPr>
@@ -1599,35 +1465,7 @@
           <w:color w:val="000000"/>
           <w:spacing w:val="-8"/>
         </w:rPr>
-        <w:t xml:space="preserve"> In each phase </w:t>
-      </w:r>
-      <w:r>
-        <w:rPr>
-          <w:color w:val="000000"/>
-          <w:spacing w:val="-8"/>
-        </w:rPr>
-        <w:t>various features</w:t>
-      </w:r>
-      <w:r>
-        <w:rPr>
-          <w:color w:val="000000"/>
-          <w:spacing w:val="-8"/>
-        </w:rPr>
-        <w:t xml:space="preserve"> are explored </w:t>
-      </w:r>
-      <w:r>
-        <w:rPr>
-          <w:color w:val="000000"/>
-          <w:spacing w:val="-8"/>
-        </w:rPr>
-        <w:t>to improve the set of sentences selected for the summary</w:t>
-      </w:r>
-      <w:r>
-        <w:rPr>
-          <w:color w:val="000000"/>
-          <w:spacing w:val="-8"/>
-        </w:rPr>
-        <w:t xml:space="preserve">. </w:t>
+        <w:t xml:space="preserve"> In each phase various features are explored to improve the set of sentences selected for the summary. </w:t>
       </w:r>
       <w:r>
         <w:rPr>
@@ -1641,77 +1479,7 @@
           <w:color w:val="000000"/>
           <w:spacing w:val="-8"/>
         </w:rPr>
-        <w:t xml:space="preserve">, </w:t>
-      </w:r>
-      <w:r>
-        <w:rPr>
-          <w:color w:val="000000"/>
-          <w:spacing w:val="-8"/>
-        </w:rPr>
-        <w:t>a</w:t>
-      </w:r>
-      <w:r>
-        <w:rPr>
-          <w:color w:val="000000"/>
-          <w:spacing w:val="-8"/>
-        </w:rPr>
-        <w:t>n</w:t>
-      </w:r>
-      <w:r>
-        <w:rPr>
-          <w:color w:val="000000"/>
-          <w:spacing w:val="-8"/>
-        </w:rPr>
-        <w:t xml:space="preserve"> </w:t>
-      </w:r>
-      <w:r>
-        <w:rPr>
-          <w:color w:val="000000"/>
-          <w:spacing w:val="-8"/>
-        </w:rPr>
-        <w:t>RBM is used</w:t>
-      </w:r>
-      <w:r>
-        <w:rPr>
-          <w:color w:val="000000"/>
-          <w:spacing w:val="-8"/>
-        </w:rPr>
-        <w:t xml:space="preserve"> to enhance</w:t>
-      </w:r>
-      <w:r>
-        <w:rPr>
-          <w:color w:val="000000"/>
-          <w:spacing w:val="-8"/>
-        </w:rPr>
-        <w:t xml:space="preserve"> </w:t>
-      </w:r>
-      <w:r>
-        <w:rPr>
-          <w:color w:val="000000"/>
-          <w:spacing w:val="-8"/>
-        </w:rPr>
-        <w:t>and abstract those features</w:t>
-      </w:r>
-      <w:r>
-        <w:rPr>
-          <w:color w:val="000000"/>
-          <w:spacing w:val="-8"/>
-        </w:rPr>
-        <w:t xml:space="preserve"> </w:t>
-      </w:r>
-      <w:r>
-        <w:rPr>
-          <w:color w:val="000000"/>
-          <w:spacing w:val="-8"/>
-        </w:rPr>
-        <w:t xml:space="preserve">to improve </w:t>
-      </w:r>
-      <w:r>
-        <w:rPr>
-          <w:color w:val="000000"/>
-          <w:spacing w:val="-8"/>
-        </w:rPr>
-        <w:t xml:space="preserve">generated summaries </w:t>
+        <w:t xml:space="preserve">, an RBM is used to enhance and abstract those features to improve generated summaries </w:t>
       </w:r>
       <w:r>
         <w:rPr>
@@ -1791,13 +1559,7 @@
         <w:t>They</w:t>
       </w:r>
       <w:r>
-        <w:t xml:space="preserve"> </w:t>
-      </w:r>
-      <w:r>
-        <w:t>investigate</w:t>
-      </w:r>
-      <w:r>
-        <w:t xml:space="preserve"> the effect of adding noise to the term frequency before processing it with the encoder, creating a set of AEs’ called the Ensemble Noisy Auto Encoder (ENAE)</w:t>
+        <w:t xml:space="preserve"> investigate the effect of adding noise to the term frequency before processing it with the encoder, creating a set of AEs’ called the Ensemble Noisy Auto Encoder (ENAE)</w:t>
       </w:r>
       <w:r>
         <w:t xml:space="preserve"> [7]</w:t>
@@ -1950,10 +1712,7 @@
         <w:pStyle w:val="Heading2"/>
       </w:pPr>
       <w:r>
-        <w:t xml:space="preserve">Experiment: </w:t>
-      </w:r>
-      <w:r>
-        <w:t>C</w:t>
+        <w:t>Experiment: C</w:t>
       </w:r>
     </w:p>
     <w:p>
@@ -1964,19 +1723,13 @@
     </w:p>
     <w:p>
       <w:r>
-        <w:t xml:space="preserve">Singhal, S. and Bhattacharya, </w:t>
-      </w:r>
-      <w:r>
-        <w:t>A</w:t>
+        <w:t>Singhal, S. and Bhattacharya, A</w:t>
       </w:r>
       <w:r>
         <w:t xml:space="preserve"> propose </w:t>
       </w:r>
       <w:r>
-        <w:t xml:space="preserve">explore and review different techniques that can help overcome </w:t>
-      </w:r>
-      <w:r>
-        <w:t xml:space="preserve">the issues of absurdity and </w:t>
+        <w:t xml:space="preserve">explore and review different techniques that can help overcome the issues of absurdity and </w:t>
       </w:r>
       <w:proofErr w:type="spellStart"/>
       <w:r>
@@ -2572,24 +2325,6 @@
           <w:smallCaps/>
           <w:color w:val="000000"/>
           <w:sz w:val="28"/>
-        </w:rPr>
-      </w:pPr>
-    </w:p>
-    <w:p>
-      <w:pPr>
-        <w:pStyle w:val="Heading1"/>
-        <w:ind w:left="0" w:firstLine="0"/>
-        <w:rPr>
-          <w:color w:val="000000"/>
-        </w:rPr>
-      </w:pPr>
-    </w:p>
-    <w:p>
-      <w:pPr>
-        <w:pStyle w:val="Heading1"/>
-        <w:ind w:left="0" w:firstLine="0"/>
-        <w:rPr>
-          <w:color w:val="000000"/>
         </w:rPr>
       </w:pPr>
     </w:p>
@@ -2694,7 +2429,15 @@
           <w:sz w:val="16"/>
           <w:szCs w:val="16"/>
         </w:rPr>
-        <w:t>In Proceedings of the 30th annual international ACM SIGIR conference on Research and development in information retrieval. ACM, 127–134.</w:t>
+        <w:t>In Proceedings of the 30th annual international ACM SIGIR conference on Research and develop</w:t>
+      </w:r>
+      <w:r>
+        <w:rPr>
+          <w:color w:val="000000"/>
+          <w:sz w:val="16"/>
+          <w:szCs w:val="16"/>
+        </w:rPr>
+        <w:t>ment in information retrieval. ACM, 127–134.</w:t>
       </w:r>
     </w:p>
     <w:p>
@@ -3870,7 +3613,7 @@
 </file>
 
 <file path=word/endnotes.xml><?xml version="1.0" encoding="utf-8"?>
-<w:endnotes xmlns:wpc="http://schemas.microsoft.com/office/word/2010/wordprocessingCanvas" xmlns:cx="http://schemas.microsoft.com/office/drawing/2014/chartex" xmlns:cx1="http://schemas.microsoft.com/office/drawing/2015/9/8/chartex" xmlns:cx2="http://schemas.microsoft.com/office/drawing/2015/10/21/chartex" xmlns:cx3="http://schemas.microsoft.com/office/drawing/2016/5/9/chartex" xmlns:cx4="http://schemas.microsoft.com/office/drawing/2016/5/10/chartex" xmlns:cx5="http://schemas.microsoft.com/office/drawing/2016/5/11/chartex" xmlns:cx6="http://schemas.microsoft.com/office/drawing/2016/5/12/chartex" xmlns:cx7="http://schemas.microsoft.com/office/drawing/2016/5/13/chartex" xmlns:cx8="http://schemas.microsoft.com/office/drawing/2016/5/14/chartex" xmlns:mc="http://schemas.openxmlformats.org/markup-compatibility/2006" xmlns:aink="http://schemas.microsoft.com/office/drawing/2016/ink" xmlns:am3d="http://schemas.microsoft.com/office/drawing/2017/model3d" xmlns:o="urn:schemas-microsoft-com:office:office" xmlns:r="http://schemas.openxmlformats.org/officeDocument/2006/relationships" xmlns:m="http://schemas.openxmlformats.org/officeDocument/2006/math" xmlns:v="urn:schemas-microsoft-com:vml" xmlns:wp14="http://schemas.microsoft.com/office/word/2010/wordprocessingDrawing" xmlns:wp="http://schemas.openxmlformats.org/drawingml/2006/wordprocessingDrawing" xmlns:w10="urn:schemas-microsoft-com:office:word" xmlns:w="http://schemas.openxmlformats.org/wordprocessingml/2006/main" xmlns:w14="http://schemas.microsoft.com/office/word/2010/wordml" xmlns:w15="http://schemas.microsoft.com/office/word/2012/wordml" xmlns:w16cex="http://schemas.microsoft.com/office/word/2018/wordml/cex" xmlns:w16cid="http://schemas.microsoft.com/office/word/2016/wordml/cid" xmlns:w16="http://schemas.microsoft.com/office/word/2018/wordml" xmlns:w16se="http://schemas.microsoft.com/office/word/2015/wordml/symex" xmlns:wpg="http://schemas.microsoft.com/office/word/2010/wordprocessingGroup" xmlns:wpi="http://schemas.microsoft.com/office/word/2010/wordprocessingInk" xmlns:wne="http://schemas.microsoft.com/office/word/2006/wordml" xmlns:wps="http://schemas.microsoft.com/office/word/2010/wordprocessingShape" mc:Ignorable="w14 w15 w16se w16cid w16 w16cex wp14">
+<w:endnotes xmlns:wpc="http://schemas.microsoft.com/office/word/2010/wordprocessingCanvas" xmlns:cx="http://schemas.microsoft.com/office/drawing/2014/chartex" xmlns:cx1="http://schemas.microsoft.com/office/drawing/2015/9/8/chartex" xmlns:cx2="http://schemas.microsoft.com/office/drawing/2015/10/21/chartex" xmlns:cx3="http://schemas.microsoft.com/office/drawing/2016/5/9/chartex" xmlns:cx4="http://schemas.microsoft.com/office/drawing/2016/5/10/chartex" xmlns:cx5="http://schemas.microsoft.com/office/drawing/2016/5/11/chartex" xmlns:cx6="http://schemas.microsoft.com/office/drawing/2016/5/12/chartex" xmlns:cx7="http://schemas.microsoft.com/office/drawing/2016/5/13/chartex" xmlns:cx8="http://schemas.microsoft.com/office/drawing/2016/5/14/chartex" xmlns:mc="http://schemas.openxmlformats.org/markup-compatibility/2006" xmlns:aink="http://schemas.microsoft.com/office/drawing/2016/ink" xmlns:am3d="http://schemas.microsoft.com/office/drawing/2017/model3d" xmlns:o="urn:schemas-microsoft-com:office:office" xmlns:r="http://schemas.openxmlformats.org/officeDocument/2006/relationships" xmlns:m="http://schemas.openxmlformats.org/officeDocument/2006/math" xmlns:v="urn:schemas-microsoft-com:vml" xmlns:wp14="http://schemas.microsoft.com/office/word/2010/wordprocessingDrawing" xmlns:wp="http://schemas.openxmlformats.org/drawingml/2006/wordprocessingDrawing" xmlns:w10="urn:schemas-microsoft-com:office:word" xmlns:w="http://schemas.openxmlformats.org/wordprocessingml/2006/main" xmlns:w14="http://schemas.microsoft.com/office/word/2010/wordml" xmlns:w15="http://schemas.microsoft.com/office/word/2012/wordml" xmlns:w16cid="http://schemas.microsoft.com/office/word/2016/wordml/cid" xmlns:w16se="http://schemas.microsoft.com/office/word/2015/wordml/symex" xmlns:wpg="http://schemas.microsoft.com/office/word/2010/wordprocessingGroup" xmlns:wpi="http://schemas.microsoft.com/office/word/2010/wordprocessingInk" xmlns:wne="http://schemas.microsoft.com/office/word/2006/wordml" xmlns:wps="http://schemas.microsoft.com/office/word/2010/wordprocessingShape" mc:Ignorable="w14 w15 w16se w16cid wp14">
   <w:endnote w:type="separator" w:id="-1">
     <w:p>
       <w:r>
@@ -3889,7 +3632,7 @@
 </file>
 
 <file path=word/footer1.xml><?xml version="1.0" encoding="utf-8"?>
-<w:ftr xmlns:wpc="http://schemas.microsoft.com/office/word/2010/wordprocessingCanvas" xmlns:cx="http://schemas.microsoft.com/office/drawing/2014/chartex" xmlns:cx1="http://schemas.microsoft.com/office/drawing/2015/9/8/chartex" xmlns:cx2="http://schemas.microsoft.com/office/drawing/2015/10/21/chartex" xmlns:cx3="http://schemas.microsoft.com/office/drawing/2016/5/9/chartex" xmlns:cx4="http://schemas.microsoft.com/office/drawing/2016/5/10/chartex" xmlns:cx5="http://schemas.microsoft.com/office/drawing/2016/5/11/chartex" xmlns:cx6="http://schemas.microsoft.com/office/drawing/2016/5/12/chartex" xmlns:cx7="http://schemas.microsoft.com/office/drawing/2016/5/13/chartex" xmlns:cx8="http://schemas.microsoft.com/office/drawing/2016/5/14/chartex" xmlns:mc="http://schemas.openxmlformats.org/markup-compatibility/2006" xmlns:aink="http://schemas.microsoft.com/office/drawing/2016/ink" xmlns:am3d="http://schemas.microsoft.com/office/drawing/2017/model3d" xmlns:o="urn:schemas-microsoft-com:office:office" xmlns:r="http://schemas.openxmlformats.org/officeDocument/2006/relationships" xmlns:m="http://schemas.openxmlformats.org/officeDocument/2006/math" xmlns:v="urn:schemas-microsoft-com:vml" xmlns:wp14="http://schemas.microsoft.com/office/word/2010/wordprocessingDrawing" xmlns:wp="http://schemas.openxmlformats.org/drawingml/2006/wordprocessingDrawing" xmlns:w10="urn:schemas-microsoft-com:office:word" xmlns:w="http://schemas.openxmlformats.org/wordprocessingml/2006/main" xmlns:w14="http://schemas.microsoft.com/office/word/2010/wordml" xmlns:w15="http://schemas.microsoft.com/office/word/2012/wordml" xmlns:w16cex="http://schemas.microsoft.com/office/word/2018/wordml/cex" xmlns:w16cid="http://schemas.microsoft.com/office/word/2016/wordml/cid" xmlns:w16="http://schemas.microsoft.com/office/word/2018/wordml" xmlns:w16se="http://schemas.microsoft.com/office/word/2015/wordml/symex" xmlns:wpg="http://schemas.microsoft.com/office/word/2010/wordprocessingGroup" xmlns:wpi="http://schemas.microsoft.com/office/word/2010/wordprocessingInk" xmlns:wne="http://schemas.microsoft.com/office/word/2006/wordml" xmlns:wps="http://schemas.microsoft.com/office/word/2010/wordprocessingShape" mc:Ignorable="w14 w15 w16se w16cid w16 w16cex wp14">
+<w:ftr xmlns:wpc="http://schemas.microsoft.com/office/word/2010/wordprocessingCanvas" xmlns:cx="http://schemas.microsoft.com/office/drawing/2014/chartex" xmlns:cx1="http://schemas.microsoft.com/office/drawing/2015/9/8/chartex" xmlns:cx2="http://schemas.microsoft.com/office/drawing/2015/10/21/chartex" xmlns:cx3="http://schemas.microsoft.com/office/drawing/2016/5/9/chartex" xmlns:cx4="http://schemas.microsoft.com/office/drawing/2016/5/10/chartex" xmlns:cx5="http://schemas.microsoft.com/office/drawing/2016/5/11/chartex" xmlns:cx6="http://schemas.microsoft.com/office/drawing/2016/5/12/chartex" xmlns:cx7="http://schemas.microsoft.com/office/drawing/2016/5/13/chartex" xmlns:cx8="http://schemas.microsoft.com/office/drawing/2016/5/14/chartex" xmlns:mc="http://schemas.openxmlformats.org/markup-compatibility/2006" xmlns:aink="http://schemas.microsoft.com/office/drawing/2016/ink" xmlns:am3d="http://schemas.microsoft.com/office/drawing/2017/model3d" xmlns:o="urn:schemas-microsoft-com:office:office" xmlns:r="http://schemas.openxmlformats.org/officeDocument/2006/relationships" xmlns:m="http://schemas.openxmlformats.org/officeDocument/2006/math" xmlns:v="urn:schemas-microsoft-com:vml" xmlns:wp14="http://schemas.microsoft.com/office/word/2010/wordprocessingDrawing" xmlns:wp="http://schemas.openxmlformats.org/drawingml/2006/wordprocessingDrawing" xmlns:w10="urn:schemas-microsoft-com:office:word" xmlns:w="http://schemas.openxmlformats.org/wordprocessingml/2006/main" xmlns:w14="http://schemas.microsoft.com/office/word/2010/wordml" xmlns:w15="http://schemas.microsoft.com/office/word/2012/wordml" xmlns:w16cid="http://schemas.microsoft.com/office/word/2016/wordml/cid" xmlns:w16se="http://schemas.microsoft.com/office/word/2015/wordml/symex" xmlns:wpg="http://schemas.microsoft.com/office/word/2010/wordprocessingGroup" xmlns:wpi="http://schemas.microsoft.com/office/word/2010/wordprocessingInk" xmlns:wne="http://schemas.microsoft.com/office/word/2006/wordml" xmlns:wps="http://schemas.microsoft.com/office/word/2010/wordprocessingShape" mc:Ignorable="w14 w15 w16se w16cid wp14">
   <w:p>
     <w:pPr>
       <w:spacing w:line="20" w:lineRule="exact"/>
@@ -3900,7 +3643,7 @@
 </file>
 
 <file path=word/footer2.xml><?xml version="1.0" encoding="utf-8"?>
-<w:ftr xmlns:wpc="http://schemas.microsoft.com/office/word/2010/wordprocessingCanvas" xmlns:cx="http://schemas.microsoft.com/office/drawing/2014/chartex" xmlns:cx1="http://schemas.microsoft.com/office/drawing/2015/9/8/chartex" xmlns:cx2="http://schemas.microsoft.com/office/drawing/2015/10/21/chartex" xmlns:cx3="http://schemas.microsoft.com/office/drawing/2016/5/9/chartex" xmlns:cx4="http://schemas.microsoft.com/office/drawing/2016/5/10/chartex" xmlns:cx5="http://schemas.microsoft.com/office/drawing/2016/5/11/chartex" xmlns:cx6="http://schemas.microsoft.com/office/drawing/2016/5/12/chartex" xmlns:cx7="http://schemas.microsoft.com/office/drawing/2016/5/13/chartex" xmlns:cx8="http://schemas.microsoft.com/office/drawing/2016/5/14/chartex" xmlns:mc="http://schemas.openxmlformats.org/markup-compatibility/2006" xmlns:aink="http://schemas.microsoft.com/office/drawing/2016/ink" xmlns:am3d="http://schemas.microsoft.com/office/drawing/2017/model3d" xmlns:o="urn:schemas-microsoft-com:office:office" xmlns:r="http://schemas.openxmlformats.org/officeDocument/2006/relationships" xmlns:m="http://schemas.openxmlformats.org/officeDocument/2006/math" xmlns:v="urn:schemas-microsoft-com:vml" xmlns:wp14="http://schemas.microsoft.com/office/word/2010/wordprocessingDrawing" xmlns:wp="http://schemas.openxmlformats.org/drawingml/2006/wordprocessingDrawing" xmlns:w10="urn:schemas-microsoft-com:office:word" xmlns:w="http://schemas.openxmlformats.org/wordprocessingml/2006/main" xmlns:w14="http://schemas.microsoft.com/office/word/2010/wordml" xmlns:w15="http://schemas.microsoft.com/office/word/2012/wordml" xmlns:w16cex="http://schemas.microsoft.com/office/word/2018/wordml/cex" xmlns:w16cid="http://schemas.microsoft.com/office/word/2016/wordml/cid" xmlns:w16="http://schemas.microsoft.com/office/word/2018/wordml" xmlns:w16se="http://schemas.microsoft.com/office/word/2015/wordml/symex" xmlns:wpg="http://schemas.microsoft.com/office/word/2010/wordprocessingGroup" xmlns:wpi="http://schemas.microsoft.com/office/word/2010/wordprocessingInk" xmlns:wne="http://schemas.microsoft.com/office/word/2006/wordml" xmlns:wps="http://schemas.microsoft.com/office/word/2010/wordprocessingShape" mc:Ignorable="w14 w15 w16se w16cid w16 w16cex wp14">
+<w:ftr xmlns:wpc="http://schemas.microsoft.com/office/word/2010/wordprocessingCanvas" xmlns:cx="http://schemas.microsoft.com/office/drawing/2014/chartex" xmlns:cx1="http://schemas.microsoft.com/office/drawing/2015/9/8/chartex" xmlns:cx2="http://schemas.microsoft.com/office/drawing/2015/10/21/chartex" xmlns:cx3="http://schemas.microsoft.com/office/drawing/2016/5/9/chartex" xmlns:cx4="http://schemas.microsoft.com/office/drawing/2016/5/10/chartex" xmlns:cx5="http://schemas.microsoft.com/office/drawing/2016/5/11/chartex" xmlns:cx6="http://schemas.microsoft.com/office/drawing/2016/5/12/chartex" xmlns:cx7="http://schemas.microsoft.com/office/drawing/2016/5/13/chartex" xmlns:cx8="http://schemas.microsoft.com/office/drawing/2016/5/14/chartex" xmlns:mc="http://schemas.openxmlformats.org/markup-compatibility/2006" xmlns:aink="http://schemas.microsoft.com/office/drawing/2016/ink" xmlns:am3d="http://schemas.microsoft.com/office/drawing/2017/model3d" xmlns:o="urn:schemas-microsoft-com:office:office" xmlns:r="http://schemas.openxmlformats.org/officeDocument/2006/relationships" xmlns:m="http://schemas.openxmlformats.org/officeDocument/2006/math" xmlns:v="urn:schemas-microsoft-com:vml" xmlns:wp14="http://schemas.microsoft.com/office/word/2010/wordprocessingDrawing" xmlns:wp="http://schemas.openxmlformats.org/drawingml/2006/wordprocessingDrawing" xmlns:w10="urn:schemas-microsoft-com:office:word" xmlns:w="http://schemas.openxmlformats.org/wordprocessingml/2006/main" xmlns:w14="http://schemas.microsoft.com/office/word/2010/wordml" xmlns:w15="http://schemas.microsoft.com/office/word/2012/wordml" xmlns:w16cid="http://schemas.microsoft.com/office/word/2016/wordml/cid" xmlns:w16se="http://schemas.microsoft.com/office/word/2015/wordml/symex" xmlns:wpg="http://schemas.microsoft.com/office/word/2010/wordprocessingGroup" xmlns:wpi="http://schemas.microsoft.com/office/word/2010/wordprocessingInk" xmlns:wne="http://schemas.microsoft.com/office/word/2006/wordml" xmlns:wps="http://schemas.microsoft.com/office/word/2010/wordprocessingShape" mc:Ignorable="w14 w15 w16se w16cid wp14">
   <w:p>
     <w:pPr>
       <w:spacing w:line="20" w:lineRule="exact"/>
@@ -3914,7 +3657,7 @@
 </file>
 
 <file path=word/footer3.xml><?xml version="1.0" encoding="utf-8"?>
-<w:ftr xmlns:wpc="http://schemas.microsoft.com/office/word/2010/wordprocessingCanvas" xmlns:cx="http://schemas.microsoft.com/office/drawing/2014/chartex" xmlns:cx1="http://schemas.microsoft.com/office/drawing/2015/9/8/chartex" xmlns:cx2="http://schemas.microsoft.com/office/drawing/2015/10/21/chartex" xmlns:cx3="http://schemas.microsoft.com/office/drawing/2016/5/9/chartex" xmlns:cx4="http://schemas.microsoft.com/office/drawing/2016/5/10/chartex" xmlns:cx5="http://schemas.microsoft.com/office/drawing/2016/5/11/chartex" xmlns:cx6="http://schemas.microsoft.com/office/drawing/2016/5/12/chartex" xmlns:cx7="http://schemas.microsoft.com/office/drawing/2016/5/13/chartex" xmlns:cx8="http://schemas.microsoft.com/office/drawing/2016/5/14/chartex" xmlns:mc="http://schemas.openxmlformats.org/markup-compatibility/2006" xmlns:aink="http://schemas.microsoft.com/office/drawing/2016/ink" xmlns:am3d="http://schemas.microsoft.com/office/drawing/2017/model3d" xmlns:o="urn:schemas-microsoft-com:office:office" xmlns:r="http://schemas.openxmlformats.org/officeDocument/2006/relationships" xmlns:m="http://schemas.openxmlformats.org/officeDocument/2006/math" xmlns:v="urn:schemas-microsoft-com:vml" xmlns:wp14="http://schemas.microsoft.com/office/word/2010/wordprocessingDrawing" xmlns:wp="http://schemas.openxmlformats.org/drawingml/2006/wordprocessingDrawing" xmlns:w10="urn:schemas-microsoft-com:office:word" xmlns:w="http://schemas.openxmlformats.org/wordprocessingml/2006/main" xmlns:w14="http://schemas.microsoft.com/office/word/2010/wordml" xmlns:w15="http://schemas.microsoft.com/office/word/2012/wordml" xmlns:w16cex="http://schemas.microsoft.com/office/word/2018/wordml/cex" xmlns:w16cid="http://schemas.microsoft.com/office/word/2016/wordml/cid" xmlns:w16="http://schemas.microsoft.com/office/word/2018/wordml" xmlns:w16se="http://schemas.microsoft.com/office/word/2015/wordml/symex" xmlns:wpg="http://schemas.microsoft.com/office/word/2010/wordprocessingGroup" xmlns:wpi="http://schemas.microsoft.com/office/word/2010/wordprocessingInk" xmlns:wne="http://schemas.microsoft.com/office/word/2006/wordml" xmlns:wps="http://schemas.microsoft.com/office/word/2010/wordprocessingShape" mc:Ignorable="w14 w15 w16se w16cid w16 w16cex wp14">
+<w:ftr xmlns:wpc="http://schemas.microsoft.com/office/word/2010/wordprocessingCanvas" xmlns:cx="http://schemas.microsoft.com/office/drawing/2014/chartex" xmlns:cx1="http://schemas.microsoft.com/office/drawing/2015/9/8/chartex" xmlns:cx2="http://schemas.microsoft.com/office/drawing/2015/10/21/chartex" xmlns:cx3="http://schemas.microsoft.com/office/drawing/2016/5/9/chartex" xmlns:cx4="http://schemas.microsoft.com/office/drawing/2016/5/10/chartex" xmlns:cx5="http://schemas.microsoft.com/office/drawing/2016/5/11/chartex" xmlns:cx6="http://schemas.microsoft.com/office/drawing/2016/5/12/chartex" xmlns:cx7="http://schemas.microsoft.com/office/drawing/2016/5/13/chartex" xmlns:cx8="http://schemas.microsoft.com/office/drawing/2016/5/14/chartex" xmlns:mc="http://schemas.openxmlformats.org/markup-compatibility/2006" xmlns:aink="http://schemas.microsoft.com/office/drawing/2016/ink" xmlns:am3d="http://schemas.microsoft.com/office/drawing/2017/model3d" xmlns:o="urn:schemas-microsoft-com:office:office" xmlns:r="http://schemas.openxmlformats.org/officeDocument/2006/relationships" xmlns:m="http://schemas.openxmlformats.org/officeDocument/2006/math" xmlns:v="urn:schemas-microsoft-com:vml" xmlns:wp14="http://schemas.microsoft.com/office/word/2010/wordprocessingDrawing" xmlns:wp="http://schemas.openxmlformats.org/drawingml/2006/wordprocessingDrawing" xmlns:w10="urn:schemas-microsoft-com:office:word" xmlns:w="http://schemas.openxmlformats.org/wordprocessingml/2006/main" xmlns:w14="http://schemas.microsoft.com/office/word/2010/wordml" xmlns:w15="http://schemas.microsoft.com/office/word/2012/wordml" xmlns:w16cid="http://schemas.microsoft.com/office/word/2016/wordml/cid" xmlns:w16se="http://schemas.microsoft.com/office/word/2015/wordml/symex" xmlns:wpg="http://schemas.microsoft.com/office/word/2010/wordprocessingGroup" xmlns:wpi="http://schemas.microsoft.com/office/word/2010/wordprocessingInk" xmlns:wne="http://schemas.microsoft.com/office/word/2006/wordml" xmlns:wps="http://schemas.microsoft.com/office/word/2010/wordprocessingShape" mc:Ignorable="w14 w15 w16se w16cid wp14">
   <w:p>
     <w:pPr>
       <w:pStyle w:val="Footer"/>
@@ -3926,7 +3669,7 @@
 </file>
 
 <file path=word/footnotes.xml><?xml version="1.0" encoding="utf-8"?>
-<w:footnotes xmlns:wpc="http://schemas.microsoft.com/office/word/2010/wordprocessingCanvas" xmlns:cx="http://schemas.microsoft.com/office/drawing/2014/chartex" xmlns:cx1="http://schemas.microsoft.com/office/drawing/2015/9/8/chartex" xmlns:cx2="http://schemas.microsoft.com/office/drawing/2015/10/21/chartex" xmlns:cx3="http://schemas.microsoft.com/office/drawing/2016/5/9/chartex" xmlns:cx4="http://schemas.microsoft.com/office/drawing/2016/5/10/chartex" xmlns:cx5="http://schemas.microsoft.com/office/drawing/2016/5/11/chartex" xmlns:cx6="http://schemas.microsoft.com/office/drawing/2016/5/12/chartex" xmlns:cx7="http://schemas.microsoft.com/office/drawing/2016/5/13/chartex" xmlns:cx8="http://schemas.microsoft.com/office/drawing/2016/5/14/chartex" xmlns:mc="http://schemas.openxmlformats.org/markup-compatibility/2006" xmlns:aink="http://schemas.microsoft.com/office/drawing/2016/ink" xmlns:am3d="http://schemas.microsoft.com/office/drawing/2017/model3d" xmlns:o="urn:schemas-microsoft-com:office:office" xmlns:r="http://schemas.openxmlformats.org/officeDocument/2006/relationships" xmlns:m="http://schemas.openxmlformats.org/officeDocument/2006/math" xmlns:v="urn:schemas-microsoft-com:vml" xmlns:wp14="http://schemas.microsoft.com/office/word/2010/wordprocessingDrawing" xmlns:wp="http://schemas.openxmlformats.org/drawingml/2006/wordprocessingDrawing" xmlns:w10="urn:schemas-microsoft-com:office:word" xmlns:w="http://schemas.openxmlformats.org/wordprocessingml/2006/main" xmlns:w14="http://schemas.microsoft.com/office/word/2010/wordml" xmlns:w15="http://schemas.microsoft.com/office/word/2012/wordml" xmlns:w16cex="http://schemas.microsoft.com/office/word/2018/wordml/cex" xmlns:w16cid="http://schemas.microsoft.com/office/word/2016/wordml/cid" xmlns:w16="http://schemas.microsoft.com/office/word/2018/wordml" xmlns:w16se="http://schemas.microsoft.com/office/word/2015/wordml/symex" xmlns:wpg="http://schemas.microsoft.com/office/word/2010/wordprocessingGroup" xmlns:wpi="http://schemas.microsoft.com/office/word/2010/wordprocessingInk" xmlns:wne="http://schemas.microsoft.com/office/word/2006/wordml" xmlns:wps="http://schemas.microsoft.com/office/word/2010/wordprocessingShape" mc:Ignorable="w14 w15 w16se w16cid w16 w16cex wp14">
+<w:footnotes xmlns:wpc="http://schemas.microsoft.com/office/word/2010/wordprocessingCanvas" xmlns:cx="http://schemas.microsoft.com/office/drawing/2014/chartex" xmlns:cx1="http://schemas.microsoft.com/office/drawing/2015/9/8/chartex" xmlns:cx2="http://schemas.microsoft.com/office/drawing/2015/10/21/chartex" xmlns:cx3="http://schemas.microsoft.com/office/drawing/2016/5/9/chartex" xmlns:cx4="http://schemas.microsoft.com/office/drawing/2016/5/10/chartex" xmlns:cx5="http://schemas.microsoft.com/office/drawing/2016/5/11/chartex" xmlns:cx6="http://schemas.microsoft.com/office/drawing/2016/5/12/chartex" xmlns:cx7="http://schemas.microsoft.com/office/drawing/2016/5/13/chartex" xmlns:cx8="http://schemas.microsoft.com/office/drawing/2016/5/14/chartex" xmlns:mc="http://schemas.openxmlformats.org/markup-compatibility/2006" xmlns:aink="http://schemas.microsoft.com/office/drawing/2016/ink" xmlns:am3d="http://schemas.microsoft.com/office/drawing/2017/model3d" xmlns:o="urn:schemas-microsoft-com:office:office" xmlns:r="http://schemas.openxmlformats.org/officeDocument/2006/relationships" xmlns:m="http://schemas.openxmlformats.org/officeDocument/2006/math" xmlns:v="urn:schemas-microsoft-com:vml" xmlns:wp14="http://schemas.microsoft.com/office/word/2010/wordprocessingDrawing" xmlns:wp="http://schemas.openxmlformats.org/drawingml/2006/wordprocessingDrawing" xmlns:w10="urn:schemas-microsoft-com:office:word" xmlns:w="http://schemas.openxmlformats.org/wordprocessingml/2006/main" xmlns:w14="http://schemas.microsoft.com/office/word/2010/wordml" xmlns:w15="http://schemas.microsoft.com/office/word/2012/wordml" xmlns:w16cid="http://schemas.microsoft.com/office/word/2016/wordml/cid" xmlns:w16se="http://schemas.microsoft.com/office/word/2015/wordml/symex" xmlns:wpg="http://schemas.microsoft.com/office/word/2010/wordprocessingGroup" xmlns:wpi="http://schemas.microsoft.com/office/word/2010/wordprocessingInk" xmlns:wne="http://schemas.microsoft.com/office/word/2006/wordml" xmlns:wps="http://schemas.microsoft.com/office/word/2010/wordprocessingShape" mc:Ignorable="w14 w15 w16se w16cid wp14">
   <w:footnote w:type="separator" w:id="-1">
     <w:p>
       <w:pPr>
@@ -3950,7 +3693,7 @@
 </file>
 
 <file path=word/header1.xml><?xml version="1.0" encoding="utf-8"?>
-<w:hdr xmlns:wpc="http://schemas.microsoft.com/office/word/2010/wordprocessingCanvas" xmlns:cx="http://schemas.microsoft.com/office/drawing/2014/chartex" xmlns:cx1="http://schemas.microsoft.com/office/drawing/2015/9/8/chartex" xmlns:cx2="http://schemas.microsoft.com/office/drawing/2015/10/21/chartex" xmlns:cx3="http://schemas.microsoft.com/office/drawing/2016/5/9/chartex" xmlns:cx4="http://schemas.microsoft.com/office/drawing/2016/5/10/chartex" xmlns:cx5="http://schemas.microsoft.com/office/drawing/2016/5/11/chartex" xmlns:cx6="http://schemas.microsoft.com/office/drawing/2016/5/12/chartex" xmlns:cx7="http://schemas.microsoft.com/office/drawing/2016/5/13/chartex" xmlns:cx8="http://schemas.microsoft.com/office/drawing/2016/5/14/chartex" xmlns:mc="http://schemas.openxmlformats.org/markup-compatibility/2006" xmlns:aink="http://schemas.microsoft.com/office/drawing/2016/ink" xmlns:am3d="http://schemas.microsoft.com/office/drawing/2017/model3d" xmlns:o="urn:schemas-microsoft-com:office:office" xmlns:r="http://schemas.openxmlformats.org/officeDocument/2006/relationships" xmlns:m="http://schemas.openxmlformats.org/officeDocument/2006/math" xmlns:v="urn:schemas-microsoft-com:vml" xmlns:wp14="http://schemas.microsoft.com/office/word/2010/wordprocessingDrawing" xmlns:wp="http://schemas.openxmlformats.org/drawingml/2006/wordprocessingDrawing" xmlns:w10="urn:schemas-microsoft-com:office:word" xmlns:w="http://schemas.openxmlformats.org/wordprocessingml/2006/main" xmlns:w14="http://schemas.microsoft.com/office/word/2010/wordml" xmlns:w15="http://schemas.microsoft.com/office/word/2012/wordml" xmlns:w16cex="http://schemas.microsoft.com/office/word/2018/wordml/cex" xmlns:w16cid="http://schemas.microsoft.com/office/word/2016/wordml/cid" xmlns:w16="http://schemas.microsoft.com/office/word/2018/wordml" xmlns:w16se="http://schemas.microsoft.com/office/word/2015/wordml/symex" xmlns:wpg="http://schemas.microsoft.com/office/word/2010/wordprocessingGroup" xmlns:wpi="http://schemas.microsoft.com/office/word/2010/wordprocessingInk" xmlns:wne="http://schemas.microsoft.com/office/word/2006/wordml" xmlns:wps="http://schemas.microsoft.com/office/word/2010/wordprocessingShape" mc:Ignorable="w14 w15 w16se w16cid w16 w16cex wp14">
+<w:hdr xmlns:wpc="http://schemas.microsoft.com/office/word/2010/wordprocessingCanvas" xmlns:cx="http://schemas.microsoft.com/office/drawing/2014/chartex" xmlns:cx1="http://schemas.microsoft.com/office/drawing/2015/9/8/chartex" xmlns:cx2="http://schemas.microsoft.com/office/drawing/2015/10/21/chartex" xmlns:cx3="http://schemas.microsoft.com/office/drawing/2016/5/9/chartex" xmlns:cx4="http://schemas.microsoft.com/office/drawing/2016/5/10/chartex" xmlns:cx5="http://schemas.microsoft.com/office/drawing/2016/5/11/chartex" xmlns:cx6="http://schemas.microsoft.com/office/drawing/2016/5/12/chartex" xmlns:cx7="http://schemas.microsoft.com/office/drawing/2016/5/13/chartex" xmlns:cx8="http://schemas.microsoft.com/office/drawing/2016/5/14/chartex" xmlns:mc="http://schemas.openxmlformats.org/markup-compatibility/2006" xmlns:aink="http://schemas.microsoft.com/office/drawing/2016/ink" xmlns:am3d="http://schemas.microsoft.com/office/drawing/2017/model3d" xmlns:o="urn:schemas-microsoft-com:office:office" xmlns:r="http://schemas.openxmlformats.org/officeDocument/2006/relationships" xmlns:m="http://schemas.openxmlformats.org/officeDocument/2006/math" xmlns:v="urn:schemas-microsoft-com:vml" xmlns:wp14="http://schemas.microsoft.com/office/word/2010/wordprocessingDrawing" xmlns:wp="http://schemas.openxmlformats.org/drawingml/2006/wordprocessingDrawing" xmlns:w10="urn:schemas-microsoft-com:office:word" xmlns:w="http://schemas.openxmlformats.org/wordprocessingml/2006/main" xmlns:w14="http://schemas.microsoft.com/office/word/2010/wordml" xmlns:w15="http://schemas.microsoft.com/office/word/2012/wordml" xmlns:w16cid="http://schemas.microsoft.com/office/word/2016/wordml/cid" xmlns:w16se="http://schemas.microsoft.com/office/word/2015/wordml/symex" xmlns:wpg="http://schemas.microsoft.com/office/word/2010/wordprocessingGroup" xmlns:wpi="http://schemas.microsoft.com/office/word/2010/wordprocessingInk" xmlns:wne="http://schemas.microsoft.com/office/word/2006/wordml" xmlns:wps="http://schemas.microsoft.com/office/word/2010/wordprocessingShape" mc:Ignorable="w14 w15 w16se w16cid wp14">
   <w:p>
     <w:pPr>
       <w:pStyle w:val="Header"/>
@@ -4030,7 +3773,7 @@
 </file>
 
 <file path=word/header2.xml><?xml version="1.0" encoding="utf-8"?>
-<w:hdr xmlns:wpc="http://schemas.microsoft.com/office/word/2010/wordprocessingCanvas" xmlns:cx="http://schemas.microsoft.com/office/drawing/2014/chartex" xmlns:cx1="http://schemas.microsoft.com/office/drawing/2015/9/8/chartex" xmlns:cx2="http://schemas.microsoft.com/office/drawing/2015/10/21/chartex" xmlns:cx3="http://schemas.microsoft.com/office/drawing/2016/5/9/chartex" xmlns:cx4="http://schemas.microsoft.com/office/drawing/2016/5/10/chartex" xmlns:cx5="http://schemas.microsoft.com/office/drawing/2016/5/11/chartex" xmlns:cx6="http://schemas.microsoft.com/office/drawing/2016/5/12/chartex" xmlns:cx7="http://schemas.microsoft.com/office/drawing/2016/5/13/chartex" xmlns:cx8="http://schemas.microsoft.com/office/drawing/2016/5/14/chartex" xmlns:mc="http://schemas.openxmlformats.org/markup-compatibility/2006" xmlns:aink="http://schemas.microsoft.com/office/drawing/2016/ink" xmlns:am3d="http://schemas.microsoft.com/office/drawing/2017/model3d" xmlns:o="urn:schemas-microsoft-com:office:office" xmlns:r="http://schemas.openxmlformats.org/officeDocument/2006/relationships" xmlns:m="http://schemas.openxmlformats.org/officeDocument/2006/math" xmlns:v="urn:schemas-microsoft-com:vml" xmlns:wp14="http://schemas.microsoft.com/office/word/2010/wordprocessingDrawing" xmlns:wp="http://schemas.openxmlformats.org/drawingml/2006/wordprocessingDrawing" xmlns:w10="urn:schemas-microsoft-com:office:word" xmlns:w="http://schemas.openxmlformats.org/wordprocessingml/2006/main" xmlns:w14="http://schemas.microsoft.com/office/word/2010/wordml" xmlns:w15="http://schemas.microsoft.com/office/word/2012/wordml" xmlns:w16cex="http://schemas.microsoft.com/office/word/2018/wordml/cex" xmlns:w16cid="http://schemas.microsoft.com/office/word/2016/wordml/cid" xmlns:w16="http://schemas.microsoft.com/office/word/2018/wordml" xmlns:w16se="http://schemas.microsoft.com/office/word/2015/wordml/symex" xmlns:wpg="http://schemas.microsoft.com/office/word/2010/wordprocessingGroup" xmlns:wpi="http://schemas.microsoft.com/office/word/2010/wordprocessingInk" xmlns:wne="http://schemas.microsoft.com/office/word/2006/wordml" xmlns:wps="http://schemas.microsoft.com/office/word/2010/wordprocessingShape" mc:Ignorable="w14 w15 w16se w16cid w16 w16cex wp14">
+<w:hdr xmlns:wpc="http://schemas.microsoft.com/office/word/2010/wordprocessingCanvas" xmlns:cx="http://schemas.microsoft.com/office/drawing/2014/chartex" xmlns:cx1="http://schemas.microsoft.com/office/drawing/2015/9/8/chartex" xmlns:cx2="http://schemas.microsoft.com/office/drawing/2015/10/21/chartex" xmlns:cx3="http://schemas.microsoft.com/office/drawing/2016/5/9/chartex" xmlns:cx4="http://schemas.microsoft.com/office/drawing/2016/5/10/chartex" xmlns:cx5="http://schemas.microsoft.com/office/drawing/2016/5/11/chartex" xmlns:cx6="http://schemas.microsoft.com/office/drawing/2016/5/12/chartex" xmlns:cx7="http://schemas.microsoft.com/office/drawing/2016/5/13/chartex" xmlns:cx8="http://schemas.microsoft.com/office/drawing/2016/5/14/chartex" xmlns:mc="http://schemas.openxmlformats.org/markup-compatibility/2006" xmlns:aink="http://schemas.microsoft.com/office/drawing/2016/ink" xmlns:am3d="http://schemas.microsoft.com/office/drawing/2017/model3d" xmlns:o="urn:schemas-microsoft-com:office:office" xmlns:r="http://schemas.openxmlformats.org/officeDocument/2006/relationships" xmlns:m="http://schemas.openxmlformats.org/officeDocument/2006/math" xmlns:v="urn:schemas-microsoft-com:vml" xmlns:wp14="http://schemas.microsoft.com/office/word/2010/wordprocessingDrawing" xmlns:wp="http://schemas.openxmlformats.org/drawingml/2006/wordprocessingDrawing" xmlns:w10="urn:schemas-microsoft-com:office:word" xmlns:w="http://schemas.openxmlformats.org/wordprocessingml/2006/main" xmlns:w14="http://schemas.microsoft.com/office/word/2010/wordml" xmlns:w15="http://schemas.microsoft.com/office/word/2012/wordml" xmlns:w16cid="http://schemas.microsoft.com/office/word/2016/wordml/cid" xmlns:w16se="http://schemas.microsoft.com/office/word/2015/wordml/symex" xmlns:wpg="http://schemas.microsoft.com/office/word/2010/wordprocessingGroup" xmlns:wpi="http://schemas.microsoft.com/office/word/2010/wordprocessingInk" xmlns:wne="http://schemas.microsoft.com/office/word/2006/wordml" xmlns:wps="http://schemas.microsoft.com/office/word/2010/wordprocessingShape" mc:Ignorable="w14 w15 w16se w16cid wp14">
   <w:p>
     <w:pPr>
       <w:pStyle w:val="Header"/>
@@ -4087,7 +3830,7 @@
 </file>
 
 <file path=word/header3.xml><?xml version="1.0" encoding="utf-8"?>
-<w:hdr xmlns:wpc="http://schemas.microsoft.com/office/word/2010/wordprocessingCanvas" xmlns:cx="http://schemas.microsoft.com/office/drawing/2014/chartex" xmlns:cx1="http://schemas.microsoft.com/office/drawing/2015/9/8/chartex" xmlns:cx2="http://schemas.microsoft.com/office/drawing/2015/10/21/chartex" xmlns:cx3="http://schemas.microsoft.com/office/drawing/2016/5/9/chartex" xmlns:cx4="http://schemas.microsoft.com/office/drawing/2016/5/10/chartex" xmlns:cx5="http://schemas.microsoft.com/office/drawing/2016/5/11/chartex" xmlns:cx6="http://schemas.microsoft.com/office/drawing/2016/5/12/chartex" xmlns:cx7="http://schemas.microsoft.com/office/drawing/2016/5/13/chartex" xmlns:cx8="http://schemas.microsoft.com/office/drawing/2016/5/14/chartex" xmlns:mc="http://schemas.openxmlformats.org/markup-compatibility/2006" xmlns:aink="http://schemas.microsoft.com/office/drawing/2016/ink" xmlns:am3d="http://schemas.microsoft.com/office/drawing/2017/model3d" xmlns:o="urn:schemas-microsoft-com:office:office" xmlns:r="http://schemas.openxmlformats.org/officeDocument/2006/relationships" xmlns:m="http://schemas.openxmlformats.org/officeDocument/2006/math" xmlns:v="urn:schemas-microsoft-com:vml" xmlns:wp14="http://schemas.microsoft.com/office/word/2010/wordprocessingDrawing" xmlns:wp="http://schemas.openxmlformats.org/drawingml/2006/wordprocessingDrawing" xmlns:w10="urn:schemas-microsoft-com:office:word" xmlns:w="http://schemas.openxmlformats.org/wordprocessingml/2006/main" xmlns:w14="http://schemas.microsoft.com/office/word/2010/wordml" xmlns:w15="http://schemas.microsoft.com/office/word/2012/wordml" xmlns:w16cex="http://schemas.microsoft.com/office/word/2018/wordml/cex" xmlns:w16cid="http://schemas.microsoft.com/office/word/2016/wordml/cid" xmlns:w16="http://schemas.microsoft.com/office/word/2018/wordml" xmlns:w16se="http://schemas.microsoft.com/office/word/2015/wordml/symex" xmlns:wpg="http://schemas.microsoft.com/office/word/2010/wordprocessingGroup" xmlns:wpi="http://schemas.microsoft.com/office/word/2010/wordprocessingInk" xmlns:wne="http://schemas.microsoft.com/office/word/2006/wordml" xmlns:wps="http://schemas.microsoft.com/office/word/2010/wordprocessingShape" mc:Ignorable="w14 w15 w16se w16cid w16 w16cex wp14">
+<w:hdr xmlns:wpc="http://schemas.microsoft.com/office/word/2010/wordprocessingCanvas" xmlns:cx="http://schemas.microsoft.com/office/drawing/2014/chartex" xmlns:cx1="http://schemas.microsoft.com/office/drawing/2015/9/8/chartex" xmlns:cx2="http://schemas.microsoft.com/office/drawing/2015/10/21/chartex" xmlns:cx3="http://schemas.microsoft.com/office/drawing/2016/5/9/chartex" xmlns:cx4="http://schemas.microsoft.com/office/drawing/2016/5/10/chartex" xmlns:cx5="http://schemas.microsoft.com/office/drawing/2016/5/11/chartex" xmlns:cx6="http://schemas.microsoft.com/office/drawing/2016/5/12/chartex" xmlns:cx7="http://schemas.microsoft.com/office/drawing/2016/5/13/chartex" xmlns:cx8="http://schemas.microsoft.com/office/drawing/2016/5/14/chartex" xmlns:mc="http://schemas.openxmlformats.org/markup-compatibility/2006" xmlns:aink="http://schemas.microsoft.com/office/drawing/2016/ink" xmlns:am3d="http://schemas.microsoft.com/office/drawing/2017/model3d" xmlns:o="urn:schemas-microsoft-com:office:office" xmlns:r="http://schemas.openxmlformats.org/officeDocument/2006/relationships" xmlns:m="http://schemas.openxmlformats.org/officeDocument/2006/math" xmlns:v="urn:schemas-microsoft-com:vml" xmlns:wp14="http://schemas.microsoft.com/office/word/2010/wordprocessingDrawing" xmlns:wp="http://schemas.openxmlformats.org/drawingml/2006/wordprocessingDrawing" xmlns:w10="urn:schemas-microsoft-com:office:word" xmlns:w="http://schemas.openxmlformats.org/wordprocessingml/2006/main" xmlns:w14="http://schemas.microsoft.com/office/word/2010/wordml" xmlns:w15="http://schemas.microsoft.com/office/word/2012/wordml" xmlns:w16cid="http://schemas.microsoft.com/office/word/2016/wordml/cid" xmlns:w16se="http://schemas.microsoft.com/office/word/2015/wordml/symex" xmlns:wpg="http://schemas.microsoft.com/office/word/2010/wordprocessingGroup" xmlns:wpi="http://schemas.microsoft.com/office/word/2010/wordprocessingInk" xmlns:wne="http://schemas.microsoft.com/office/word/2006/wordml" xmlns:wps="http://schemas.microsoft.com/office/word/2010/wordprocessingShape" mc:Ignorable="w14 w15 w16se w16cid wp14">
   <w:p>
     <w:pPr>
       <w:pStyle w:val="Header"/>
@@ -4171,7 +3914,7 @@
 </file>
 
 <file path=word/header4.xml><?xml version="1.0" encoding="utf-8"?>
-<w:hdr xmlns:wpc="http://schemas.microsoft.com/office/word/2010/wordprocessingCanvas" xmlns:cx="http://schemas.microsoft.com/office/drawing/2014/chartex" xmlns:cx1="http://schemas.microsoft.com/office/drawing/2015/9/8/chartex" xmlns:cx2="http://schemas.microsoft.com/office/drawing/2015/10/21/chartex" xmlns:cx3="http://schemas.microsoft.com/office/drawing/2016/5/9/chartex" xmlns:cx4="http://schemas.microsoft.com/office/drawing/2016/5/10/chartex" xmlns:cx5="http://schemas.microsoft.com/office/drawing/2016/5/11/chartex" xmlns:cx6="http://schemas.microsoft.com/office/drawing/2016/5/12/chartex" xmlns:cx7="http://schemas.microsoft.com/office/drawing/2016/5/13/chartex" xmlns:cx8="http://schemas.microsoft.com/office/drawing/2016/5/14/chartex" xmlns:mc="http://schemas.openxmlformats.org/markup-compatibility/2006" xmlns:aink="http://schemas.microsoft.com/office/drawing/2016/ink" xmlns:am3d="http://schemas.microsoft.com/office/drawing/2017/model3d" xmlns:o="urn:schemas-microsoft-com:office:office" xmlns:r="http://schemas.openxmlformats.org/officeDocument/2006/relationships" xmlns:m="http://schemas.openxmlformats.org/officeDocument/2006/math" xmlns:v="urn:schemas-microsoft-com:vml" xmlns:wp14="http://schemas.microsoft.com/office/word/2010/wordprocessingDrawing" xmlns:wp="http://schemas.openxmlformats.org/drawingml/2006/wordprocessingDrawing" xmlns:w10="urn:schemas-microsoft-com:office:word" xmlns:w="http://schemas.openxmlformats.org/wordprocessingml/2006/main" xmlns:w14="http://schemas.microsoft.com/office/word/2010/wordml" xmlns:w15="http://schemas.microsoft.com/office/word/2012/wordml" xmlns:w16cex="http://schemas.microsoft.com/office/word/2018/wordml/cex" xmlns:w16cid="http://schemas.microsoft.com/office/word/2016/wordml/cid" xmlns:w16="http://schemas.microsoft.com/office/word/2018/wordml" xmlns:w16se="http://schemas.microsoft.com/office/word/2015/wordml/symex" xmlns:wpg="http://schemas.microsoft.com/office/word/2010/wordprocessingGroup" xmlns:wpi="http://schemas.microsoft.com/office/word/2010/wordprocessingInk" xmlns:wne="http://schemas.microsoft.com/office/word/2006/wordml" xmlns:wps="http://schemas.microsoft.com/office/word/2010/wordprocessingShape" mc:Ignorable="w14 w15 w16se w16cid w16 w16cex wp14">
+<w:hdr xmlns:wpc="http://schemas.microsoft.com/office/word/2010/wordprocessingCanvas" xmlns:cx="http://schemas.microsoft.com/office/drawing/2014/chartex" xmlns:cx1="http://schemas.microsoft.com/office/drawing/2015/9/8/chartex" xmlns:cx2="http://schemas.microsoft.com/office/drawing/2015/10/21/chartex" xmlns:cx3="http://schemas.microsoft.com/office/drawing/2016/5/9/chartex" xmlns:cx4="http://schemas.microsoft.com/office/drawing/2016/5/10/chartex" xmlns:cx5="http://schemas.microsoft.com/office/drawing/2016/5/11/chartex" xmlns:cx6="http://schemas.microsoft.com/office/drawing/2016/5/12/chartex" xmlns:cx7="http://schemas.microsoft.com/office/drawing/2016/5/13/chartex" xmlns:cx8="http://schemas.microsoft.com/office/drawing/2016/5/14/chartex" xmlns:mc="http://schemas.openxmlformats.org/markup-compatibility/2006" xmlns:aink="http://schemas.microsoft.com/office/drawing/2016/ink" xmlns:am3d="http://schemas.microsoft.com/office/drawing/2017/model3d" xmlns:o="urn:schemas-microsoft-com:office:office" xmlns:r="http://schemas.openxmlformats.org/officeDocument/2006/relationships" xmlns:m="http://schemas.openxmlformats.org/officeDocument/2006/math" xmlns:v="urn:schemas-microsoft-com:vml" xmlns:wp14="http://schemas.microsoft.com/office/word/2010/wordprocessingDrawing" xmlns:wp="http://schemas.openxmlformats.org/drawingml/2006/wordprocessingDrawing" xmlns:w10="urn:schemas-microsoft-com:office:word" xmlns:w="http://schemas.openxmlformats.org/wordprocessingml/2006/main" xmlns:w14="http://schemas.microsoft.com/office/word/2010/wordml" xmlns:w15="http://schemas.microsoft.com/office/word/2012/wordml" xmlns:w16cid="http://schemas.microsoft.com/office/word/2016/wordml/cid" xmlns:w16se="http://schemas.microsoft.com/office/word/2015/wordml/symex" xmlns:wpg="http://schemas.microsoft.com/office/word/2010/wordprocessingGroup" xmlns:wpi="http://schemas.microsoft.com/office/word/2010/wordprocessingInk" xmlns:wne="http://schemas.microsoft.com/office/word/2006/wordml" xmlns:wps="http://schemas.microsoft.com/office/word/2010/wordprocessingShape" mc:Ignorable="w14 w15 w16se w16cid wp14">
   <w:p>
     <w:pPr>
       <w:pStyle w:val="Header"/>
@@ -4224,7 +3967,7 @@
 </file>
 
 <file path=word/header5.xml><?xml version="1.0" encoding="utf-8"?>
-<w:hdr xmlns:wpc="http://schemas.microsoft.com/office/word/2010/wordprocessingCanvas" xmlns:cx="http://schemas.microsoft.com/office/drawing/2014/chartex" xmlns:cx1="http://schemas.microsoft.com/office/drawing/2015/9/8/chartex" xmlns:cx2="http://schemas.microsoft.com/office/drawing/2015/10/21/chartex" xmlns:cx3="http://schemas.microsoft.com/office/drawing/2016/5/9/chartex" xmlns:cx4="http://schemas.microsoft.com/office/drawing/2016/5/10/chartex" xmlns:cx5="http://schemas.microsoft.com/office/drawing/2016/5/11/chartex" xmlns:cx6="http://schemas.microsoft.com/office/drawing/2016/5/12/chartex" xmlns:cx7="http://schemas.microsoft.com/office/drawing/2016/5/13/chartex" xmlns:cx8="http://schemas.microsoft.com/office/drawing/2016/5/14/chartex" xmlns:mc="http://schemas.openxmlformats.org/markup-compatibility/2006" xmlns:aink="http://schemas.microsoft.com/office/drawing/2016/ink" xmlns:am3d="http://schemas.microsoft.com/office/drawing/2017/model3d" xmlns:o="urn:schemas-microsoft-com:office:office" xmlns:r="http://schemas.openxmlformats.org/officeDocument/2006/relationships" xmlns:m="http://schemas.openxmlformats.org/officeDocument/2006/math" xmlns:v="urn:schemas-microsoft-com:vml" xmlns:wp14="http://schemas.microsoft.com/office/word/2010/wordprocessingDrawing" xmlns:wp="http://schemas.openxmlformats.org/drawingml/2006/wordprocessingDrawing" xmlns:w10="urn:schemas-microsoft-com:office:word" xmlns:w="http://schemas.openxmlformats.org/wordprocessingml/2006/main" xmlns:w14="http://schemas.microsoft.com/office/word/2010/wordml" xmlns:w15="http://schemas.microsoft.com/office/word/2012/wordml" xmlns:w16cex="http://schemas.microsoft.com/office/word/2018/wordml/cex" xmlns:w16cid="http://schemas.microsoft.com/office/word/2016/wordml/cid" xmlns:w16="http://schemas.microsoft.com/office/word/2018/wordml" xmlns:w16se="http://schemas.microsoft.com/office/word/2015/wordml/symex" xmlns:wpg="http://schemas.microsoft.com/office/word/2010/wordprocessingGroup" xmlns:wpi="http://schemas.microsoft.com/office/word/2010/wordprocessingInk" xmlns:wne="http://schemas.microsoft.com/office/word/2006/wordml" xmlns:wps="http://schemas.microsoft.com/office/word/2010/wordprocessingShape" mc:Ignorable="w14 w15 w16se w16cid w16 w16cex wp14">
+<w:hdr xmlns:wpc="http://schemas.microsoft.com/office/word/2010/wordprocessingCanvas" xmlns:cx="http://schemas.microsoft.com/office/drawing/2014/chartex" xmlns:cx1="http://schemas.microsoft.com/office/drawing/2015/9/8/chartex" xmlns:cx2="http://schemas.microsoft.com/office/drawing/2015/10/21/chartex" xmlns:cx3="http://schemas.microsoft.com/office/drawing/2016/5/9/chartex" xmlns:cx4="http://schemas.microsoft.com/office/drawing/2016/5/10/chartex" xmlns:cx5="http://schemas.microsoft.com/office/drawing/2016/5/11/chartex" xmlns:cx6="http://schemas.microsoft.com/office/drawing/2016/5/12/chartex" xmlns:cx7="http://schemas.microsoft.com/office/drawing/2016/5/13/chartex" xmlns:cx8="http://schemas.microsoft.com/office/drawing/2016/5/14/chartex" xmlns:mc="http://schemas.openxmlformats.org/markup-compatibility/2006" xmlns:aink="http://schemas.microsoft.com/office/drawing/2016/ink" xmlns:am3d="http://schemas.microsoft.com/office/drawing/2017/model3d" xmlns:o="urn:schemas-microsoft-com:office:office" xmlns:r="http://schemas.openxmlformats.org/officeDocument/2006/relationships" xmlns:m="http://schemas.openxmlformats.org/officeDocument/2006/math" xmlns:v="urn:schemas-microsoft-com:vml" xmlns:wp14="http://schemas.microsoft.com/office/word/2010/wordprocessingDrawing" xmlns:wp="http://schemas.openxmlformats.org/drawingml/2006/wordprocessingDrawing" xmlns:w10="urn:schemas-microsoft-com:office:word" xmlns:w="http://schemas.openxmlformats.org/wordprocessingml/2006/main" xmlns:w14="http://schemas.microsoft.com/office/word/2010/wordml" xmlns:w15="http://schemas.microsoft.com/office/word/2012/wordml" xmlns:w16cid="http://schemas.microsoft.com/office/word/2016/wordml/cid" xmlns:w16se="http://schemas.microsoft.com/office/word/2015/wordml/symex" xmlns:wpg="http://schemas.microsoft.com/office/word/2010/wordprocessingGroup" xmlns:wpi="http://schemas.microsoft.com/office/word/2010/wordprocessingInk" xmlns:wne="http://schemas.microsoft.com/office/word/2006/wordml" xmlns:wps="http://schemas.microsoft.com/office/word/2010/wordprocessingShape" mc:Ignorable="w14 w15 w16se w16cid wp14">
   <w:p>
     <w:pPr>
       <w:pStyle w:val="Header"/>
@@ -4276,7 +4019,7 @@
 </file>
 
 <file path=word/numbering.xml><?xml version="1.0" encoding="utf-8"?>
-<w:numbering xmlns:wpc="http://schemas.microsoft.com/office/word/2010/wordprocessingCanvas" xmlns:cx="http://schemas.microsoft.com/office/drawing/2014/chartex" xmlns:cx1="http://schemas.microsoft.com/office/drawing/2015/9/8/chartex" xmlns:cx2="http://schemas.microsoft.com/office/drawing/2015/10/21/chartex" xmlns:cx3="http://schemas.microsoft.com/office/drawing/2016/5/9/chartex" xmlns:cx4="http://schemas.microsoft.com/office/drawing/2016/5/10/chartex" xmlns:cx5="http://schemas.microsoft.com/office/drawing/2016/5/11/chartex" xmlns:cx6="http://schemas.microsoft.com/office/drawing/2016/5/12/chartex" xmlns:cx7="http://schemas.microsoft.com/office/drawing/2016/5/13/chartex" xmlns:cx8="http://schemas.microsoft.com/office/drawing/2016/5/14/chartex" xmlns:mc="http://schemas.openxmlformats.org/markup-compatibility/2006" xmlns:aink="http://schemas.microsoft.com/office/drawing/2016/ink" xmlns:am3d="http://schemas.microsoft.com/office/drawing/2017/model3d" xmlns:o="urn:schemas-microsoft-com:office:office" xmlns:r="http://schemas.openxmlformats.org/officeDocument/2006/relationships" xmlns:m="http://schemas.openxmlformats.org/officeDocument/2006/math" xmlns:v="urn:schemas-microsoft-com:vml" xmlns:wp14="http://schemas.microsoft.com/office/word/2010/wordprocessingDrawing" xmlns:wp="http://schemas.openxmlformats.org/drawingml/2006/wordprocessingDrawing" xmlns:w10="urn:schemas-microsoft-com:office:word" xmlns:w="http://schemas.openxmlformats.org/wordprocessingml/2006/main" xmlns:w14="http://schemas.microsoft.com/office/word/2010/wordml" xmlns:w15="http://schemas.microsoft.com/office/word/2012/wordml" xmlns:w16cex="http://schemas.microsoft.com/office/word/2018/wordml/cex" xmlns:w16cid="http://schemas.microsoft.com/office/word/2016/wordml/cid" xmlns:w16="http://schemas.microsoft.com/office/word/2018/wordml" xmlns:w16se="http://schemas.microsoft.com/office/word/2015/wordml/symex" xmlns:wpg="http://schemas.microsoft.com/office/word/2010/wordprocessingGroup" xmlns:wpi="http://schemas.microsoft.com/office/word/2010/wordprocessingInk" xmlns:wne="http://schemas.microsoft.com/office/word/2006/wordml" xmlns:wps="http://schemas.microsoft.com/office/word/2010/wordprocessingShape" mc:Ignorable="w14 w15 w16se w16cid w16 w16cex wp14">
+<w:numbering xmlns:wpc="http://schemas.microsoft.com/office/word/2010/wordprocessingCanvas" xmlns:cx="http://schemas.microsoft.com/office/drawing/2014/chartex" xmlns:cx1="http://schemas.microsoft.com/office/drawing/2015/9/8/chartex" xmlns:cx2="http://schemas.microsoft.com/office/drawing/2015/10/21/chartex" xmlns:cx3="http://schemas.microsoft.com/office/drawing/2016/5/9/chartex" xmlns:cx4="http://schemas.microsoft.com/office/drawing/2016/5/10/chartex" xmlns:cx5="http://schemas.microsoft.com/office/drawing/2016/5/11/chartex" xmlns:cx6="http://schemas.microsoft.com/office/drawing/2016/5/12/chartex" xmlns:cx7="http://schemas.microsoft.com/office/drawing/2016/5/13/chartex" xmlns:cx8="http://schemas.microsoft.com/office/drawing/2016/5/14/chartex" xmlns:mc="http://schemas.openxmlformats.org/markup-compatibility/2006" xmlns:aink="http://schemas.microsoft.com/office/drawing/2016/ink" xmlns:am3d="http://schemas.microsoft.com/office/drawing/2017/model3d" xmlns:o="urn:schemas-microsoft-com:office:office" xmlns:r="http://schemas.openxmlformats.org/officeDocument/2006/relationships" xmlns:m="http://schemas.openxmlformats.org/officeDocument/2006/math" xmlns:v="urn:schemas-microsoft-com:vml" xmlns:wp14="http://schemas.microsoft.com/office/word/2010/wordprocessingDrawing" xmlns:wp="http://schemas.openxmlformats.org/drawingml/2006/wordprocessingDrawing" xmlns:w10="urn:schemas-microsoft-com:office:word" xmlns:w="http://schemas.openxmlformats.org/wordprocessingml/2006/main" xmlns:w14="http://schemas.microsoft.com/office/word/2010/wordml" xmlns:w15="http://schemas.microsoft.com/office/word/2012/wordml" xmlns:w16cid="http://schemas.microsoft.com/office/word/2016/wordml/cid" xmlns:w16se="http://schemas.microsoft.com/office/word/2015/wordml/symex" xmlns:wpg="http://schemas.microsoft.com/office/word/2010/wordprocessingGroup" xmlns:wpi="http://schemas.microsoft.com/office/word/2010/wordprocessingInk" xmlns:wne="http://schemas.microsoft.com/office/word/2006/wordml" xmlns:wps="http://schemas.microsoft.com/office/word/2010/wordprocessingShape" mc:Ignorable="w14 w15 w16se w16cid wp14">
   <w:abstractNum w:abstractNumId="0" w15:restartNumberingAfterBreak="0">
     <w:nsid w:val="FFFFFFFB"/>
     <w:multiLevelType w:val="multilevel"/>
@@ -6940,7 +6683,7 @@
 </file>
 
 <file path=word/styles.xml><?xml version="1.0" encoding="utf-8"?>
-<w:styles xmlns:mc="http://schemas.openxmlformats.org/markup-compatibility/2006" xmlns:r="http://schemas.openxmlformats.org/officeDocument/2006/relationships" xmlns:w="http://schemas.openxmlformats.org/wordprocessingml/2006/main" xmlns:w14="http://schemas.microsoft.com/office/word/2010/wordml" xmlns:w15="http://schemas.microsoft.com/office/word/2012/wordml" xmlns:w16cex="http://schemas.microsoft.com/office/word/2018/wordml/cex" xmlns:w16cid="http://schemas.microsoft.com/office/word/2016/wordml/cid" xmlns:w16="http://schemas.microsoft.com/office/word/2018/wordml" xmlns:w16se="http://schemas.microsoft.com/office/word/2015/wordml/symex" mc:Ignorable="w14 w15 w16se w16cid w16 w16cex">
+<w:styles xmlns:mc="http://schemas.openxmlformats.org/markup-compatibility/2006" xmlns:r="http://schemas.openxmlformats.org/officeDocument/2006/relationships" xmlns:w="http://schemas.openxmlformats.org/wordprocessingml/2006/main" xmlns:w14="http://schemas.microsoft.com/office/word/2010/wordml" xmlns:w15="http://schemas.microsoft.com/office/word/2012/wordml" xmlns:w16cid="http://schemas.microsoft.com/office/word/2016/wordml/cid" xmlns:w16se="http://schemas.microsoft.com/office/word/2015/wordml/symex" mc:Ignorable="w14 w15 w16se w16cid">
   <w:docDefaults>
     <w:rPrDefault>
       <w:rPr>
@@ -7405,6 +7148,7 @@
   <w:style w:type="character" w:default="1" w:styleId="DefaultParagraphFont">
     <w:name w:val="Default Paragraph Font"/>
     <w:uiPriority w:val="1"/>
+    <w:semiHidden/>
     <w:unhideWhenUsed/>
   </w:style>
   <w:style w:type="table" w:default="1" w:styleId="TableNormal">
@@ -8492,7 +8236,7 @@
 </file>
 
 <file path=customXml/itemProps1.xml><?xml version="1.0" encoding="utf-8"?>
-<ds:datastoreItem xmlns:ds="http://schemas.openxmlformats.org/officeDocument/2006/customXml" ds:itemID="{60464778-899A-4BDA-BDC3-CF0ADBBF4FA8}">
+<ds:datastoreItem xmlns:ds="http://schemas.openxmlformats.org/officeDocument/2006/customXml" ds:itemID="{10B8B8DF-B17C-4398-B4BE-091FDC3F290B}">
   <ds:schemaRefs>
     <ds:schemaRef ds:uri="http://schemas.openxmlformats.org/officeDocument/2006/bibliography"/>
   </ds:schemaRefs>

</xml_diff>